<commit_message>
Updated Résumé, one page version
</commit_message>
<xml_diff>
--- a/resume-one-page.docx
+++ b/resume-one-page.docx
@@ -1,6 +1,6 @@
 
 <file path=word/document.xml><?xml version="1.0" encoding="utf-8"?>
-<w:document xmlns:wpc="http://schemas.microsoft.com/office/word/2010/wordprocessingCanvas" xmlns:mc="http://schemas.openxmlformats.org/markup-compatibility/2006" xmlns:o="urn:schemas-microsoft-com:office:office" xmlns:r="http://schemas.openxmlformats.org/officeDocument/2006/relationships" xmlns:m="http://schemas.openxmlformats.org/officeDocument/2006/math" xmlns:v="urn:schemas-microsoft-com:vml" xmlns:wp14="http://schemas.microsoft.com/office/word/2010/wordprocessingDrawing" xmlns:wp="http://schemas.openxmlformats.org/drawingml/2006/wordprocessingDrawing" xmlns:w10="urn:schemas-microsoft-com:office:word" xmlns:w="http://schemas.openxmlformats.org/wordprocessingml/2006/main" xmlns:w14="http://schemas.microsoft.com/office/word/2010/wordml" xmlns:w15="http://schemas.microsoft.com/office/word/2012/wordml" xmlns:wpg="http://schemas.microsoft.com/office/word/2010/wordprocessingGroup" xmlns:wpi="http://schemas.microsoft.com/office/word/2010/wordprocessingInk" xmlns:wne="http://schemas.microsoft.com/office/word/2006/wordml" xmlns:wps="http://schemas.microsoft.com/office/word/2010/wordprocessingShape" mc:Ignorable="w14 w15 wp14">
+<w:document xmlns:wpc="http://schemas.microsoft.com/office/word/2010/wordprocessingCanvas" xmlns:cx="http://schemas.microsoft.com/office/drawing/2014/chartex" xmlns:cx1="http://schemas.microsoft.com/office/drawing/2015/9/8/chartex" xmlns:mc="http://schemas.openxmlformats.org/markup-compatibility/2006" xmlns:o="urn:schemas-microsoft-com:office:office" xmlns:r="http://schemas.openxmlformats.org/officeDocument/2006/relationships" xmlns:m="http://schemas.openxmlformats.org/officeDocument/2006/math" xmlns:v="urn:schemas-microsoft-com:vml" xmlns:wp14="http://schemas.microsoft.com/office/word/2010/wordprocessingDrawing" xmlns:wp="http://schemas.openxmlformats.org/drawingml/2006/wordprocessingDrawing" xmlns:w10="urn:schemas-microsoft-com:office:word" xmlns:w="http://schemas.openxmlformats.org/wordprocessingml/2006/main" xmlns:w14="http://schemas.microsoft.com/office/word/2010/wordml" xmlns:w15="http://schemas.microsoft.com/office/word/2012/wordml" xmlns:w16se="http://schemas.microsoft.com/office/word/2015/wordml/symex" xmlns:wpg="http://schemas.microsoft.com/office/word/2010/wordprocessingGroup" xmlns:wpi="http://schemas.microsoft.com/office/word/2010/wordprocessingInk" xmlns:wne="http://schemas.microsoft.com/office/word/2006/wordml" xmlns:wps="http://schemas.microsoft.com/office/word/2010/wordprocessingShape" mc:Ignorable="w14 w15 w16se wp14">
   <w:body>
     <w:tbl>
       <w:tblPr>
@@ -23,47 +23,51 @@
           <w:tcPr>
             <w:tcW w:w="1859" w:type="pct"/>
             <w:shd w:val="clear" w:color="auto" w:fill="auto"/>
-            <w:tcMar/>
             <w:vAlign w:val="bottom"/>
           </w:tcPr>
-          <w:p w14:noSpellErr="1">
+          <w:bookmarkStart w:id="0" w:name="_GoBack"/>
+          <w:p>
             <w:pPr>
               <w:spacing w:after="160" w:line="240" w:lineRule="auto"/>
               <w:rPr>
-                <w:rFonts w:ascii="Calibri" w:hAnsi="Calibri" w:eastAsia="Calibri" w:cs="Calibri"/>
-                <w:i w:val="1"/>
-                <w:iCs w:val="1"/>
+                <w:rFonts w:ascii="Calibri" w:eastAsia="Calibri" w:hAnsi="Calibri" w:cs="Calibri"/>
+                <w:i/>
+                <w:iCs/>
                 <w:sz w:val="20"/>
                 <w:szCs w:val="20"/>
               </w:rPr>
             </w:pPr>
-            <w:bookmarkStart w:name="_GoBack" w:id="0"/>
-            <w:bookmarkEnd w:id="0"/>
-            <w:hyperlink r:id="Rb56fe67925964985">
+            <w:r>
+              <w:fldChar w:fldCharType="begin"/>
+            </w:r>
+            <w:r>
+              <w:instrText xml:space="preserve"> HYPERLINK "https://github.com/lopezpdvn" \h </w:instrText>
+            </w:r>
+            <w:r>
+              <w:fldChar w:fldCharType="separate"/>
+            </w:r>
+            <w:r>
+              <w:rPr>
+                <w:rStyle w:val="Hyperlink"/>
+                <w:rFonts w:ascii="Calibri" w:eastAsia="Calibri" w:hAnsi="Calibri" w:cs="Calibri"/>
+                <w:sz w:val="20"/>
+                <w:szCs w:val="20"/>
+              </w:rPr>
+              <w:t>https://github.com/lopezpdvn</w:t>
+            </w:r>
+            <w:r>
+              <w:br/>
+            </w:r>
+            <w:r>
+              <w:fldChar w:fldCharType="end"/>
+            </w:r>
+            <w:hyperlink r:id="rId8">
               <w:r>
                 <w:rPr>
-                  <w:rStyle w:val="Hipervnculo"/>
-                  <w:rFonts w:ascii="Calibri" w:hAnsi="Calibri" w:eastAsia="Calibri" w:cs="Calibri"/>
-                  <w:noProof w:val="0"/>
+                  <w:rStyle w:val="Hyperlink"/>
+                  <w:rFonts w:ascii="Calibri" w:eastAsia="Calibri" w:hAnsi="Calibri" w:cs="Calibri"/>
                   <w:sz w:val="20"/>
                   <w:szCs w:val="20"/>
-                  <w:lang w:val="en-US"/>
-                </w:rPr>
-                <w:t>https://github.com/lopezpdvn</w:t>
-              </w:r>
-              <w:r>
-                <w:br/>
-              </w:r>
-            </w:hyperlink>
-            <w:hyperlink r:id="R37617261943b44f9">
-              <w:r>
-                <w:rPr>
-                  <w:rStyle w:val="Hipervnculo"/>
-                  <w:rFonts w:ascii="Calibri" w:hAnsi="Calibri" w:eastAsia="Calibri" w:cs="Calibri"/>
-                  <w:noProof w:val="0"/>
-                  <w:sz w:val="20"/>
-                  <w:szCs w:val="20"/>
-                  <w:lang w:val="en-US"/>
                 </w:rPr>
                 <w:t>http://pedroivanlopez.com/resume</w:t>
               </w:r>
@@ -74,7 +78,6 @@
           <w:tcPr>
             <w:tcW w:w="1320" w:type="pct"/>
             <w:shd w:val="clear" w:color="auto" w:fill="auto"/>
-            <w:tcMar/>
           </w:tcPr>
           <w:p>
             <w:pPr>
@@ -84,7 +87,7 @@
               <w:spacing w:after="0" w:line="240" w:lineRule="auto"/>
               <w:jc w:val="center"/>
               <w:rPr>
-                <w:rFonts w:ascii="Calibri" w:hAnsi="Calibri" w:eastAsia="Calibri" w:cs="Calibri"/>
+                <w:rFonts w:ascii="Calibri" w:eastAsia="Calibri" w:hAnsi="Calibri" w:cs="Calibri"/>
                 <w:b/>
                 <w:bCs/>
                 <w:smallCaps/>
@@ -95,7 +98,7 @@
             </w:pPr>
             <w:r>
               <w:rPr>
-                <w:rFonts w:ascii="Calibri" w:hAnsi="Calibri" w:eastAsia="Calibri" w:cs="Calibri"/>
+                <w:rFonts w:ascii="Calibri" w:eastAsia="Calibri" w:hAnsi="Calibri" w:cs="Calibri"/>
                 <w:b/>
                 <w:bCs/>
                 <w:smallCaps/>
@@ -107,7 +110,7 @@
             </w:r>
             <w:r>
               <w:rPr>
-                <w:rFonts w:ascii="Calibri" w:hAnsi="Calibri" w:eastAsia="Calibri" w:cs="Calibri"/>
+                <w:rFonts w:ascii="Calibri" w:eastAsia="Calibri" w:hAnsi="Calibri" w:cs="Calibri"/>
                 <w:b/>
                 <w:bCs/>
                 <w:smallCaps/>
@@ -117,10 +120,10 @@
               </w:rPr>
               <w:br/>
             </w:r>
-            <w:hyperlink w:history="1" r:id="rId6">
+            <w:hyperlink r:id="rId9" w:history="1">
               <w:r>
                 <w:rPr>
-                  <w:rStyle w:val="Hipervnculo"/>
+                  <w:rStyle w:val="Hyperlink"/>
                   <w:sz w:val="20"/>
                   <w:szCs w:val="20"/>
                 </w:rPr>
@@ -133,7 +136,6 @@
           <w:tcPr>
             <w:tcW w:w="1821" w:type="pct"/>
             <w:shd w:val="clear" w:color="auto" w:fill="auto"/>
-            <w:tcMar/>
             <w:vAlign w:val="bottom"/>
           </w:tcPr>
           <w:p>
@@ -141,51 +143,27 @@
               <w:spacing w:line="240" w:lineRule="auto"/>
               <w:jc w:val="right"/>
               <w:rPr>
-                <w:rFonts w:ascii="Calibri" w:hAnsi="Calibri" w:eastAsia="Calibri" w:cs="Calibri"/>
+                <w:rFonts w:ascii="Calibri" w:eastAsia="Calibri" w:hAnsi="Calibri" w:cs="Calibri"/>
                 <w:sz w:val="20"/>
                 <w:szCs w:val="20"/>
               </w:rPr>
             </w:pPr>
             <w:r>
               <w:rPr>
-                <w:rFonts w:ascii="Calibri" w:hAnsi="Calibri" w:eastAsia="Calibri" w:cs="Calibri"/>
+                <w:rFonts w:ascii="Calibri" w:eastAsia="Calibri" w:hAnsi="Calibri" w:cs="Calibri"/>
                 <w:sz w:val="20"/>
                 <w:szCs w:val="20"/>
               </w:rPr>
-              <w:t>+52 81</w:t>
-            </w:r>
-            <w:r>
-              <w:rPr>
-                <w:rFonts w:ascii="Calibri" w:hAnsi="Calibri" w:eastAsia="Calibri" w:cs="Calibri"/>
-                <w:sz w:val="20"/>
-                <w:szCs w:val="20"/>
-              </w:rPr>
-              <w:t>8</w:t>
-            </w:r>
-            <w:r>
-              <w:rPr>
-                <w:rFonts w:ascii="Calibri" w:hAnsi="Calibri" w:eastAsia="Calibri" w:cs="Calibri"/>
-                <w:sz w:val="20"/>
-                <w:szCs w:val="20"/>
-              </w:rPr>
-              <w:t xml:space="preserve"> </w:t>
-            </w:r>
-            <w:r>
-              <w:rPr>
-                <w:rFonts w:ascii="Calibri" w:hAnsi="Calibri" w:eastAsia="Calibri" w:cs="Calibri"/>
-                <w:sz w:val="20"/>
-                <w:szCs w:val="20"/>
-              </w:rPr>
-              <w:t>023 1545</w:t>
+              <w:t>+52 818 023 1545</w:t>
             </w:r>
             <w:r>
               <w:br/>
             </w:r>
-            <w:hyperlink r:id="R5044317837d548c9">
+            <w:hyperlink r:id="rId10">
               <w:r>
                 <w:rPr>
-                  <w:rStyle w:val="Hipervnculo"/>
-                  <w:rFonts w:ascii="Calibri" w:hAnsi="Calibri" w:eastAsia="Calibri" w:cs="Calibri"/>
+                  <w:rStyle w:val="Hyperlink"/>
+                  <w:rFonts w:ascii="Calibri" w:eastAsia="Calibri" w:hAnsi="Calibri" w:cs="Calibri"/>
                   <w:sz w:val="20"/>
                   <w:szCs w:val="20"/>
                 </w:rPr>
@@ -198,7 +176,7 @@
     </w:tbl>
     <w:tbl>
       <w:tblPr>
-        <w:tblStyle w:val="Tabladelista2"/>
+        <w:tblStyle w:val="ListTable2"/>
         <w:tblW w:w="10980" w:type="dxa"/>
         <w:tblLayout w:type="fixed"/>
         <w:tblLook w:val="0600" w:firstRow="0" w:lastRow="0" w:firstColumn="0" w:lastColumn="0" w:noHBand="1" w:noVBand="1"/>
@@ -211,800 +189,801 @@
       </w:tblGrid>
       <w:tr>
         <w:trPr>
-          <w:trHeight w:val="1153"/>
+          <w:trHeight w:val="7436"/>
         </w:trPr>
         <w:tc>
           <w:tcPr>
-            <w:cnfStyle w:val="000000000000" w:firstRow="0" w:lastRow="0" w:firstColumn="0" w:lastColumn="0" w:oddVBand="0" w:evenVBand="0" w:oddHBand="0" w:evenHBand="0" w:firstRowFirstColumn="0" w:firstRowLastColumn="0" w:lastRowFirstColumn="0" w:lastRowLastColumn="0"/>
             <w:tcW w:w="1276" w:type="dxa"/>
-            <w:tcMar/>
           </w:tcPr>
-          <w:p w14:noSpellErr="1">
-            <w:pPr>
-              <w:spacing w:line="240" w:lineRule="auto"/>
-            </w:pPr>
-            <w:r>
-              <w:rPr>
-                <w:b w:val="1"/>
-                <w:bCs w:val="1"/>
-              </w:rPr>
-              <w:t>Education</w:t>
+          <w:bookmarkEnd w:id="0"/>
+          <w:p>
+            <w:pPr>
+              <w:rPr>
+                <w:b/>
+                <w:bCs/>
+              </w:rPr>
+            </w:pPr>
+            <w:r>
+              <w:rPr>
+                <w:b/>
+                <w:bCs/>
+              </w:rPr>
+              <w:t>Experience</w:t>
             </w:r>
           </w:p>
         </w:tc>
         <w:tc>
           <w:tcPr>
-            <w:cnfStyle w:val="000000000000" w:firstRow="0" w:lastRow="0" w:firstColumn="0" w:lastColumn="0" w:oddVBand="0" w:evenVBand="0" w:oddHBand="0" w:evenHBand="0" w:firstRowFirstColumn="0" w:firstRowLastColumn="0" w:lastRowFirstColumn="0" w:lastRowLastColumn="0"/>
             <w:tcW w:w="9704" w:type="dxa"/>
-            <w:tcMar/>
           </w:tcPr>
-          <w:p w14:noSpellErr="1">
-            <w:pPr>
-              <w:pStyle w:val="Prrafodelista"/>
+          <w:p>
+            <w:pPr>
+              <w:pStyle w:val="ListParagraph"/>
+              <w:ind w:left="0"/>
+            </w:pPr>
+            <w:r>
+              <w:rPr>
+                <w:b/>
+                <w:bCs/>
+              </w:rPr>
+              <w:t>Epicor Software Corporation</w:t>
+            </w:r>
+            <w:r>
+              <w:rPr>
+                <w:bCs/>
+              </w:rPr>
+              <w:t xml:space="preserve">, </w:t>
+            </w:r>
+            <w:r>
+              <w:t>Monterrey, Nuevo León, Mexico</w:t>
+            </w:r>
+            <w:r>
+              <w:br/>
+            </w:r>
+            <w:r>
+              <w:rPr>
+                <w:b/>
+                <w:bCs/>
+              </w:rPr>
+              <w:t>Software Developer</w:t>
+            </w:r>
+            <w:r>
+              <w:t xml:space="preserve">, February 2017 - present. </w:t>
+            </w:r>
+            <w:r>
+              <w:t>Custom Solutions Group</w:t>
+            </w:r>
+            <w:r>
+              <w:t>, mainly worked</w:t>
+            </w:r>
+            <w:r>
+              <w:t xml:space="preserve"> on extending our base products to better fit the business requirements </w:t>
+            </w:r>
+            <w:r>
+              <w:t xml:space="preserve">of </w:t>
+            </w:r>
+            <w:r>
+              <w:t xml:space="preserve">customers in </w:t>
+            </w:r>
+            <w:r>
+              <w:t>North and South America.</w:t>
+            </w:r>
+          </w:p>
+          <w:p>
+            <w:pPr>
+              <w:pStyle w:val="ListParagraph"/>
+              <w:numPr>
+                <w:ilvl w:val="0"/>
+                <w:numId w:val="6"/>
+              </w:numPr>
+            </w:pPr>
+            <w:r>
+              <w:t>Delivered the first mobile access dashboard solution of the Monterrey branch, a responsive HTML5 client with C#/.NET on the backend</w:t>
+            </w:r>
+          </w:p>
+          <w:p>
+            <w:pPr>
+              <w:pStyle w:val="ListParagraph"/>
+              <w:numPr>
+                <w:ilvl w:val="0"/>
+                <w:numId w:val="6"/>
+              </w:numPr>
+            </w:pPr>
+            <w:r>
+              <w:t xml:space="preserve">Developed 5 custom file formatters </w:t>
+            </w:r>
+            <w:r>
+              <w:t xml:space="preserve">in C# </w:t>
+            </w:r>
+            <w:r>
+              <w:t>for the ACH network and Positive Pay bank services</w:t>
+            </w:r>
+          </w:p>
+          <w:p>
+            <w:pPr>
+              <w:pStyle w:val="ListParagraph"/>
+              <w:numPr>
+                <w:ilvl w:val="0"/>
+                <w:numId w:val="6"/>
+              </w:numPr>
+            </w:pPr>
+            <w:r>
+              <w:t>Wrote T-SQL code generators in Python for data/sche</w:t>
+            </w:r>
+            <w:r>
+              <w:t>ma definition and data querying</w:t>
+            </w:r>
+          </w:p>
+          <w:p>
+            <w:pPr>
+              <w:pStyle w:val="ListParagraph"/>
+              <w:numPr>
+                <w:ilvl w:val="0"/>
+                <w:numId w:val="6"/>
+              </w:numPr>
+            </w:pPr>
+            <w:r>
+              <w:t xml:space="preserve">Created 15 new forms/modules </w:t>
+            </w:r>
+            <w:r>
+              <w:t xml:space="preserve">in C# </w:t>
+            </w:r>
+            <w:r>
+              <w:t>for the Epicor ERP</w:t>
+            </w:r>
+            <w:r>
+              <w:t xml:space="preserve"> system version </w:t>
+            </w:r>
+            <w:r>
+              <w:t>10+</w:t>
+            </w:r>
+          </w:p>
+          <w:p>
+            <w:pPr>
+              <w:rPr>
+                <w:sz w:val="12"/>
+              </w:rPr>
+            </w:pPr>
+          </w:p>
+          <w:p>
+            <w:pPr>
+              <w:pStyle w:val="ListParagraph"/>
+              <w:ind w:left="0"/>
+              <w:rPr>
+                <w:rFonts w:ascii="Calibri" w:eastAsia="Calibri" w:hAnsi="Calibri" w:cs="Calibri"/>
+                <w:sz w:val="8"/>
+                <w:szCs w:val="8"/>
+              </w:rPr>
+            </w:pPr>
+            <w:r>
+              <w:rPr>
+                <w:b/>
+                <w:bCs/>
+              </w:rPr>
+              <w:t>Self-employment</w:t>
+            </w:r>
+            <w:r>
+              <w:t xml:space="preserve">, </w:t>
+            </w:r>
+            <w:r>
+              <w:rPr>
+                <w:b/>
+                <w:bCs/>
+              </w:rPr>
+              <w:t>Freelance Consultant</w:t>
+            </w:r>
+            <w:r>
+              <w:t xml:space="preserve">. </w:t>
+            </w:r>
+            <w:r>
+              <w:rPr>
+                <w:rFonts w:ascii="Calibri" w:eastAsia="Calibri" w:hAnsi="Calibri" w:cs="Calibri"/>
+              </w:rPr>
+              <w:t>2015-2017</w:t>
+            </w:r>
+            <w:r>
+              <w:rPr>
+                <w:rFonts w:ascii="Calibri" w:eastAsia="Calibri" w:hAnsi="Calibri" w:cs="Calibri"/>
+              </w:rPr>
+              <w:t>.</w:t>
+            </w:r>
+          </w:p>
+          <w:p>
+            <w:pPr>
+              <w:pStyle w:val="ListParagraph"/>
+              <w:ind w:left="0"/>
+              <w:rPr>
+                <w:rFonts w:ascii="Calibri" w:eastAsia="Calibri" w:hAnsi="Calibri" w:cs="Calibri"/>
+                <w:sz w:val="8"/>
+                <w:szCs w:val="8"/>
+              </w:rPr>
+            </w:pPr>
+            <w:r>
+              <w:t>Coached job applicants and students on computer science and software engineering topics.</w:t>
+            </w:r>
+          </w:p>
+          <w:p>
+            <w:pPr>
+              <w:pStyle w:val="ListParagraph"/>
+              <w:numPr>
+                <w:ilvl w:val="0"/>
+                <w:numId w:val="6"/>
+              </w:numPr>
+            </w:pPr>
+            <w:hyperlink r:id="rId11">
+              <w:r>
+                <w:rPr>
+                  <w:rStyle w:val="Hyperlink"/>
+                </w:rPr>
+                <w:t>Published</w:t>
+              </w:r>
+            </w:hyperlink>
+            <w:r>
+              <w:t xml:space="preserve"> implementations of data structures, algorithms, and so</w:t>
+            </w:r>
+            <w:r>
+              <w:t>lutions to programming problems</w:t>
+            </w:r>
+          </w:p>
+          <w:p>
+            <w:pPr>
+              <w:rPr>
+                <w:sz w:val="12"/>
+              </w:rPr>
+            </w:pPr>
+          </w:p>
+          <w:p>
+            <w:pPr>
+              <w:pStyle w:val="ListParagraph"/>
+              <w:ind w:left="0"/>
+              <w:rPr>
+                <w:lang w:val="es-MX"/>
+              </w:rPr>
+            </w:pPr>
+            <w:r>
+              <w:rPr>
+                <w:b/>
+                <w:bCs/>
+                <w:lang w:val="es-MX"/>
+              </w:rPr>
+              <w:t>Infosys Ltd</w:t>
+            </w:r>
+            <w:r>
+              <w:rPr>
+                <w:lang w:val="es-MX"/>
+              </w:rPr>
+              <w:t>, Monterrey, Nuevo León, Mexico</w:t>
+            </w:r>
+          </w:p>
+          <w:p>
+            <w:pPr>
+              <w:pStyle w:val="ListParagraph"/>
+              <w:ind w:left="0"/>
+            </w:pPr>
+            <w:r>
+              <w:rPr>
+                <w:b/>
+                <w:bCs/>
+              </w:rPr>
+              <w:t>Systems Engineer</w:t>
+            </w:r>
+            <w:r>
+              <w:t>, January 2013 to February 2015. Contractor for a Fortune 100 multinational banking and financial services corporation. Development, administration and support for a global trade finance application used mainly in North America and Asia</w:t>
+            </w:r>
+          </w:p>
+          <w:p>
+            <w:pPr>
+              <w:pStyle w:val="ListParagraph"/>
+              <w:numPr>
+                <w:ilvl w:val="0"/>
+                <w:numId w:val="6"/>
+              </w:numPr>
+            </w:pPr>
+            <w:r>
+              <w:t>Coded and tested new agents/batch-jobs and features in Java, C#, JavaScript and Windows Batch</w:t>
+            </w:r>
+          </w:p>
+          <w:p>
+            <w:pPr>
+              <w:pStyle w:val="ListParagraph"/>
+              <w:numPr>
+                <w:ilvl w:val="0"/>
+                <w:numId w:val="6"/>
+              </w:numPr>
+            </w:pPr>
+            <w:r>
+              <w:t>Fixed 350 incidents, including code bug</w:t>
+            </w:r>
+            <w:r>
+              <w:t>s, development of new features and data fixes</w:t>
+            </w:r>
+          </w:p>
+          <w:p>
+            <w:pPr>
+              <w:pStyle w:val="ListParagraph"/>
+              <w:numPr>
+                <w:ilvl w:val="0"/>
+                <w:numId w:val="6"/>
+              </w:numPr>
+            </w:pPr>
+            <w:r>
+              <w:t>On-call primary contact for 20 weeks</w:t>
+            </w:r>
+            <w:r>
+              <w:t>, leading</w:t>
+            </w:r>
+            <w:r>
+              <w:t xml:space="preserve"> 30 </w:t>
+            </w:r>
+            <w:r>
+              <w:rPr>
+                <w:i/>
+              </w:rPr>
+              <w:t>Request For Change</w:t>
+            </w:r>
+            <w:r>
+              <w:t xml:space="preserve"> procedures</w:t>
+            </w:r>
+            <w:r>
+              <w:t xml:space="preserve"> in Production.</w:t>
+            </w:r>
+          </w:p>
+          <w:p>
+            <w:pPr>
+              <w:rPr>
+                <w:sz w:val="8"/>
+                <w:szCs w:val="8"/>
+              </w:rPr>
+            </w:pPr>
+          </w:p>
+          <w:p>
+            <w:r>
+              <w:rPr>
+                <w:b/>
+                <w:bCs/>
+              </w:rPr>
+              <w:t>Center for the Development of the Software Industry</w:t>
+            </w:r>
+            <w:r>
+              <w:t>, Monterrey, Nuevo León, Mexico.</w:t>
+            </w:r>
+          </w:p>
+          <w:p>
+            <w:r>
+              <w:rPr>
+                <w:b/>
+                <w:bCs/>
+              </w:rPr>
+              <w:t>Software Engineer</w:t>
+            </w:r>
+            <w:r>
+              <w:t>, October 2012 to January 2013</w:t>
+            </w:r>
+          </w:p>
+          <w:p>
+            <w:pPr>
+              <w:pStyle w:val="ListParagraph"/>
+              <w:numPr>
+                <w:ilvl w:val="0"/>
+                <w:numId w:val="2"/>
+              </w:numPr>
+              <w:ind w:left="340"/>
+            </w:pPr>
+            <w:r>
+              <w:t>Performed testing and quality assurance of an enterprise financial Web platform for a Mexican bank, implemented in Java Enterprise Edition and JavaScript</w:t>
+            </w:r>
+          </w:p>
+          <w:p>
+            <w:pPr>
+              <w:ind w:left="340"/>
+              <w:rPr>
+                <w:sz w:val="8"/>
+                <w:szCs w:val="8"/>
+              </w:rPr>
+            </w:pPr>
+            <w:r>
+              <w:rPr>
+                <w:sz w:val="12"/>
+                <w:szCs w:val="12"/>
+              </w:rPr>
+              <w:t xml:space="preserve"> </w:t>
+            </w:r>
+          </w:p>
+          <w:p>
+            <w:r>
+              <w:rPr>
+                <w:b/>
+                <w:bCs/>
+              </w:rPr>
+              <w:t>School of Physics and Mathematics at UANL</w:t>
+            </w:r>
+            <w:r>
+              <w:t>, Monterrey, Nuevo León, Mexico</w:t>
+            </w:r>
+          </w:p>
+          <w:p>
+            <w:r>
+              <w:rPr>
+                <w:b/>
+                <w:bCs/>
+              </w:rPr>
+              <w:t>Research Assistant</w:t>
+            </w:r>
+            <w:r>
+              <w:t xml:space="preserve"> (internship), August 2011 to February 2012</w:t>
+            </w:r>
+          </w:p>
+          <w:p>
+            <w:pPr>
+              <w:pStyle w:val="ListParagraph"/>
+              <w:numPr>
+                <w:ilvl w:val="0"/>
+                <w:numId w:val="2"/>
+              </w:numPr>
+              <w:ind w:left="340"/>
+            </w:pPr>
+            <w:r>
+              <w:t>Developed and maintained robust control systems software in Python, MATLAB and Simulink</w:t>
+            </w:r>
+          </w:p>
+          <w:p>
+            <w:pPr>
+              <w:pStyle w:val="ListParagraph"/>
+              <w:numPr>
+                <w:ilvl w:val="0"/>
+                <w:numId w:val="2"/>
+              </w:numPr>
+              <w:ind w:left="340"/>
+            </w:pPr>
+            <w:r>
+              <w:t xml:space="preserve">Co-authored one published paper: Basin, M.; Serna, M.; Lopez-Hernandez, P.I., </w:t>
+            </w:r>
+            <w:hyperlink r:id="rId12">
+              <w:r>
+                <w:rPr>
+                  <w:rStyle w:val="Hyperlink"/>
+                  <w:i/>
+                  <w:iCs/>
+                </w:rPr>
+                <w:t>Central energy-to-peak filter design for uncertain linear systems</w:t>
+              </w:r>
+            </w:hyperlink>
+            <w:r>
+              <w:t>, Control Conference (ASCC), June 2013</w:t>
+            </w:r>
+          </w:p>
+          <w:p>
+            <w:pPr>
+              <w:ind w:left="340"/>
+              <w:rPr>
+                <w:sz w:val="8"/>
+                <w:szCs w:val="8"/>
+              </w:rPr>
+            </w:pPr>
+            <w:r>
+              <w:rPr>
+                <w:sz w:val="12"/>
+                <w:szCs w:val="12"/>
+              </w:rPr>
+              <w:t xml:space="preserve"> </w:t>
+            </w:r>
+          </w:p>
+          <w:p>
+            <w:r>
+              <w:rPr>
+                <w:b/>
+                <w:bCs/>
+              </w:rPr>
+              <w:t>School of Mechanical and Electrical Engineering at UANL</w:t>
+            </w:r>
+            <w:r>
+              <w:t>, Monterrey, Nuevo León, Mexico</w:t>
+            </w:r>
+          </w:p>
+          <w:p>
+            <w:r>
+              <w:rPr>
+                <w:b/>
+                <w:bCs/>
+              </w:rPr>
+              <w:t>Laboratory Assistant</w:t>
+            </w:r>
+            <w:r>
+              <w:t xml:space="preserve"> (internship), February 2012 to August 2012</w:t>
+            </w:r>
+          </w:p>
+          <w:p>
+            <w:pPr>
+              <w:ind w:left="-20"/>
+              <w:rPr>
+                <w:sz w:val="10"/>
+              </w:rPr>
+            </w:pPr>
+            <w:r>
+              <w:t>Supported students in designing and troubleshooting programs in Python, MATLAB and LabVIEW</w:t>
+            </w:r>
+            <w:r>
+              <w:br/>
+            </w:r>
+          </w:p>
+        </w:tc>
+      </w:tr>
+      <w:tr>
+        <w:trPr>
+          <w:trHeight w:val="1922"/>
+        </w:trPr>
+        <w:tc>
+          <w:tcPr>
+            <w:tcW w:w="1276" w:type="dxa"/>
+          </w:tcPr>
+          <w:p>
+            <w:r>
+              <w:rPr>
+                <w:b/>
+                <w:bCs/>
+              </w:rPr>
+              <w:t>Computer Skills</w:t>
+            </w:r>
+          </w:p>
+        </w:tc>
+        <w:tc>
+          <w:tcPr>
+            <w:tcW w:w="9704" w:type="dxa"/>
+          </w:tcPr>
+          <w:p>
+            <w:pPr>
+              <w:pStyle w:val="ListParagraph"/>
+              <w:numPr>
+                <w:ilvl w:val="0"/>
+                <w:numId w:val="7"/>
+              </w:numPr>
+            </w:pPr>
+            <w:r>
+              <w:rPr>
+                <w:b/>
+                <w:bCs/>
+              </w:rPr>
+              <w:t>Languages</w:t>
+            </w:r>
+            <w:r>
+              <w:t xml:space="preserve">: </w:t>
+            </w:r>
+            <w:r>
+              <w:t xml:space="preserve">C#, </w:t>
+            </w:r>
+            <w:r>
+              <w:t xml:space="preserve">Python, JavaScript, Java, </w:t>
+            </w:r>
+            <w:r>
+              <w:t>(T-)</w:t>
+            </w:r>
+            <w:r>
+              <w:t xml:space="preserve">SQL, HTML, </w:t>
+            </w:r>
+            <w:r>
+              <w:t>Bash/UNIX Shell Scripting</w:t>
+            </w:r>
+          </w:p>
+          <w:p>
+            <w:pPr>
+              <w:pStyle w:val="ListParagraph"/>
+              <w:numPr>
+                <w:ilvl w:val="0"/>
+                <w:numId w:val="7"/>
+              </w:numPr>
+            </w:pPr>
+            <w:r>
+              <w:rPr>
+                <w:b/>
+                <w:bCs/>
+              </w:rPr>
+              <w:t>Data/Databases</w:t>
+            </w:r>
+            <w:r>
+              <w:t xml:space="preserve">: </w:t>
+            </w:r>
+            <w:r>
+              <w:t>S</w:t>
+            </w:r>
+            <w:r>
+              <w:t>QL Server, Oracle, MySQL, SQLite, JSON, YAML, XML</w:t>
+            </w:r>
+          </w:p>
+          <w:p>
+            <w:pPr>
+              <w:pStyle w:val="ListParagraph"/>
+              <w:numPr>
+                <w:ilvl w:val="0"/>
+                <w:numId w:val="7"/>
+              </w:numPr>
+            </w:pPr>
+            <w:r>
+              <w:rPr>
+                <w:b/>
+                <w:bCs/>
+              </w:rPr>
+              <w:t>Applications</w:t>
+            </w:r>
+            <w:r>
+              <w:t xml:space="preserve">: </w:t>
+            </w:r>
+            <w:r>
+              <w:t xml:space="preserve">Vim, </w:t>
+            </w:r>
+            <w:r>
+              <w:t xml:space="preserve">Visual Studio, Visual Studio Code, </w:t>
+            </w:r>
+            <w:proofErr w:type="spellStart"/>
+            <w:r>
+              <w:t>Git</w:t>
+            </w:r>
+            <w:proofErr w:type="spellEnd"/>
+            <w:r>
+              <w:t xml:space="preserve">, Toad, Cygwin, </w:t>
+            </w:r>
+            <w:proofErr w:type="spellStart"/>
+            <w:r>
+              <w:t>OpenSSH</w:t>
+            </w:r>
+            <w:proofErr w:type="spellEnd"/>
+          </w:p>
+          <w:p>
+            <w:pPr>
+              <w:pStyle w:val="ListParagraph"/>
+              <w:numPr>
+                <w:ilvl w:val="0"/>
+                <w:numId w:val="7"/>
+              </w:numPr>
+            </w:pPr>
+            <w:r>
+              <w:rPr>
+                <w:b/>
+                <w:bCs/>
+              </w:rPr>
+              <w:t>Technologies</w:t>
+            </w:r>
+            <w:r>
+              <w:t xml:space="preserve">: .NET, </w:t>
+            </w:r>
+            <w:r>
+              <w:t xml:space="preserve">Infragistics, </w:t>
+            </w:r>
+            <w:r>
+              <w:t>Java, Node.js, xUnit, Docker, Spring, Hibernate, Jekyll</w:t>
+            </w:r>
+          </w:p>
+          <w:p>
+            <w:pPr>
+              <w:pStyle w:val="ListParagraph"/>
+              <w:numPr>
+                <w:ilvl w:val="0"/>
+                <w:numId w:val="7"/>
+              </w:numPr>
+            </w:pPr>
+            <w:r>
+              <w:rPr>
+                <w:b/>
+                <w:bCs/>
+              </w:rPr>
+              <w:t>Operating Systems</w:t>
+            </w:r>
+            <w:r>
+              <w:t xml:space="preserve">: UNIX (Fedora, Red </w:t>
+            </w:r>
+            <w:r>
+              <w:t>Hat Enterprise Linux</w:t>
+            </w:r>
+            <w:r>
+              <w:t xml:space="preserve">), </w:t>
+            </w:r>
+            <w:r>
+              <w:t>W</w:t>
+            </w:r>
+            <w:r>
+              <w:t>indows (Server 2003, XP, Vista, 7, 10)</w:t>
+            </w:r>
+          </w:p>
+          <w:p>
+            <w:pPr>
+              <w:pStyle w:val="ListParagraph"/>
+              <w:numPr>
+                <w:ilvl w:val="0"/>
+                <w:numId w:val="7"/>
+              </w:numPr>
+            </w:pPr>
+            <w:r>
+              <w:rPr>
+                <w:b/>
+                <w:bCs/>
+              </w:rPr>
+              <w:t>Design patterns</w:t>
+            </w:r>
+            <w:r>
+              <w:t>: Dependency Injection, Object-Relational Mapping (ORM), Module, Factory method</w:t>
+            </w:r>
+            <w:r>
+              <w:t>, Iterator, Reactor, Singleton</w:t>
+            </w:r>
+          </w:p>
+        </w:tc>
+      </w:tr>
+      <w:tr>
+        <w:trPr>
+          <w:trHeight w:val="1166"/>
+        </w:trPr>
+        <w:tc>
+          <w:tcPr>
+            <w:tcW w:w="1276" w:type="dxa"/>
+          </w:tcPr>
+          <w:p>
+            <w:pPr>
+              <w:rPr>
+                <w:b/>
+                <w:bCs/>
+              </w:rPr>
+            </w:pPr>
+            <w:r>
+              <w:rPr>
+                <w:b/>
+                <w:bCs/>
+              </w:rPr>
+              <w:t>Education</w:t>
+            </w:r>
+          </w:p>
+        </w:tc>
+        <w:tc>
+          <w:tcPr>
+            <w:tcW w:w="9704" w:type="dxa"/>
+          </w:tcPr>
+          <w:p>
+            <w:pPr>
+              <w:pStyle w:val="ListParagraph"/>
               <w:numPr>
                 <w:ilvl w:val="0"/>
                 <w:numId w:val="8"/>
               </w:numPr>
-              <w:spacing w:line="240" w:lineRule="auto"/>
-              <w:rPr/>
-            </w:pPr>
-            <w:r>
-              <w:rPr>
-                <w:b w:val="1"/>
-                <w:bCs w:val="1"/>
+            </w:pPr>
+            <w:r>
+              <w:rPr>
+                <w:b/>
+                <w:bCs/>
               </w:rPr>
               <w:t>Master of Information Engineering in Computer Science</w:t>
             </w:r>
             <w:r>
-              <w:rPr/>
               <w:t>, 2015, Autonomous University of Nuevo León. Overall Grade 94.5/100.0</w:t>
             </w:r>
           </w:p>
-          <w:p w14:noSpellErr="1">
-            <w:pPr>
-              <w:pStyle w:val="Prrafodelista"/>
-              <w:numPr>
-                <w:ilvl w:val="0"/>
-                <w:numId w:val="8"/>
-              </w:numPr>
-              <w:spacing w:line="240" w:lineRule="auto"/>
-              <w:rPr>
-                <w:b w:val="1"/>
-                <w:bCs w:val="1"/>
-              </w:rPr>
-            </w:pPr>
-            <w:r>
-              <w:rPr/>
-              <w:t>Bachelor in Mechatronics Engineering, 2012, Autonomous University of Nuevo León, graduated with honors</w:t>
-            </w:r>
-            <w:r>
-              <w:rPr/>
-              <w:t xml:space="preserve"> (</w:t>
-            </w:r>
-            <w:r>
-              <w:rPr>
-                <w:i w:val="1"/>
-                <w:iCs w:val="1"/>
-              </w:rPr>
-              <w:t>Mención Honorífica de Excelencia</w:t>
-            </w:r>
-            <w:r>
-              <w:rPr/>
-              <w:t>)</w:t>
-            </w:r>
-            <w:r>
-              <w:rPr/>
-              <w:t>, Overall Grade 95.9/100.0</w:t>
-            </w:r>
-          </w:p>
-        </w:tc>
-      </w:tr>
-      <w:tr>
-        <w:trPr>
-          <w:trHeight w:val="7436"/>
-        </w:trPr>
-        <w:tc>
-          <w:tcPr>
-            <w:cnfStyle w:val="000000000000" w:firstRow="0" w:lastRow="0" w:firstColumn="0" w:lastColumn="0" w:oddVBand="0" w:evenVBand="0" w:oddHBand="0" w:evenHBand="0" w:firstRowFirstColumn="0" w:firstRowLastColumn="0" w:lastRowFirstColumn="0" w:lastRowLastColumn="0"/>
-            <w:tcW w:w="1276" w:type="dxa"/>
-            <w:tcMar/>
-          </w:tcPr>
-          <w:p w14:noSpellErr="1">
-            <w:pPr>
-              <w:spacing w:line="240" w:lineRule="auto"/>
-              <w:rPr>
-                <w:b w:val="1"/>
-                <w:bCs w:val="1"/>
-              </w:rPr>
-            </w:pPr>
-            <w:r>
-              <w:rPr>
-                <w:b w:val="1"/>
-                <w:bCs w:val="1"/>
-              </w:rPr>
-              <w:t>Experience</w:t>
-            </w:r>
-          </w:p>
-        </w:tc>
-        <w:tc>
-          <w:tcPr>
-            <w:cnfStyle w:val="000000000000" w:firstRow="0" w:lastRow="0" w:firstColumn="0" w:lastColumn="0" w:oddVBand="0" w:evenVBand="0" w:oddHBand="0" w:evenHBand="0" w:firstRowFirstColumn="0" w:firstRowLastColumn="0" w:lastRowFirstColumn="0" w:lastRowLastColumn="0"/>
-            <w:tcW w:w="9704" w:type="dxa"/>
-            <w:tcMar/>
-          </w:tcPr>
-          <w:p w14:noSpellErr="1">
-            <w:pPr>
-              <w:pStyle w:val="Prrafodelista"/>
-              <w:spacing w:line="240" w:lineRule="auto"/>
-              <w:ind w:left="0"/>
-              <w:rPr>
-                <w:rFonts w:ascii="Calibri" w:hAnsi="Calibri" w:eastAsia="Calibri" w:cs="Calibri"/>
-                <w:sz w:val="8"/>
-                <w:szCs w:val="8"/>
-              </w:rPr>
-            </w:pPr>
-            <w:r>
-              <w:rPr>
-                <w:b w:val="1"/>
-                <w:bCs w:val="1"/>
-              </w:rPr>
-              <w:t>Self-employment</w:t>
-            </w:r>
-            <w:r>
-              <w:rPr/>
-              <w:t xml:space="preserve">, </w:t>
-            </w:r>
-            <w:r>
-              <w:rPr>
-                <w:b w:val="1"/>
-                <w:bCs w:val="1"/>
-              </w:rPr>
-              <w:t>Freelance Consultant</w:t>
-            </w:r>
-            <w:r>
-              <w:rPr/>
-              <w:t xml:space="preserve">. </w:t>
-            </w:r>
-            <w:r>
-              <w:rPr>
-                <w:rFonts w:ascii="Calibri" w:hAnsi="Calibri" w:eastAsia="Calibri" w:cs="Calibri"/>
-              </w:rPr>
-              <w:t>2015-2016.</w:t>
-            </w:r>
-          </w:p>
-          <w:p w14:noSpellErr="1">
-            <w:pPr>
-              <w:pStyle w:val="Prrafodelista"/>
-              <w:spacing w:line="240" w:lineRule="auto"/>
-              <w:ind w:left="0"/>
-              <w:rPr>
-                <w:rFonts w:ascii="Calibri" w:hAnsi="Calibri" w:eastAsia="Calibri" w:cs="Calibri"/>
-                <w:sz w:val="8"/>
-                <w:szCs w:val="8"/>
-              </w:rPr>
-            </w:pPr>
-            <w:r>
-              <w:rPr/>
-              <w:t>Coached job applicants and students on computer science and software engineering topics.</w:t>
-            </w:r>
-          </w:p>
-          <w:p w14:noSpellErr="1">
-            <w:pPr>
-              <w:pStyle w:val="Prrafodelista"/>
-              <w:numPr>
-                <w:ilvl w:val="0"/>
-                <w:numId w:val="6"/>
-              </w:numPr>
-              <w:spacing w:line="240" w:lineRule="auto"/>
-              <w:rPr/>
-            </w:pPr>
-            <w:hyperlink r:id="Rf5fb64d7583947e2">
-              <w:r>
-                <w:rPr>
-                  <w:rStyle w:val="Hipervnculo"/>
-                </w:rPr>
-                <w:t>Published</w:t>
-              </w:r>
-            </w:hyperlink>
-            <w:r>
-              <w:rPr/>
-              <w:t xml:space="preserve"> implementations of data structures, algorithms, and solutions to programming problems</w:t>
-            </w:r>
-            <w:r>
-              <w:br/>
-            </w:r>
-            <w:r>
-              <w:rPr>
-                <w:sz w:val="12"/>
-                <w:szCs w:val="12"/>
-              </w:rPr>
-              <w:t xml:space="preserve"> </w:t>
-            </w:r>
-          </w:p>
-          <w:p>
-            <w:pPr>
-              <w:pStyle w:val="Prrafodelista"/>
-              <w:spacing w:line="240" w:lineRule="auto"/>
-              <w:ind w:left="0"/>
-              <w:rPr>
-                <w:lang w:val="es-MX"/>
-              </w:rPr>
-            </w:pPr>
-            <w:proofErr w:type="spellStart"/>
-            <w:r>
-              <w:rPr>
-                <w:b w:val="1"/>
-                <w:bCs w:val="1"/>
-                <w:lang w:val="es-MX"/>
-              </w:rPr>
-              <w:t>Infosys</w:t>
-            </w:r>
-            <w:proofErr w:type="spellEnd"/>
-            <w:r>
-              <w:rPr>
-                <w:b w:val="1"/>
-                <w:bCs w:val="1"/>
-                <w:lang w:val="es-MX"/>
-              </w:rPr>
-              <w:t xml:space="preserve"> </w:t>
-            </w:r>
-            <w:proofErr w:type="spellStart"/>
-            <w:r>
-              <w:rPr>
-                <w:b w:val="1"/>
-                <w:bCs w:val="1"/>
-                <w:lang w:val="es-MX"/>
-              </w:rPr>
-              <w:t>Ltd</w:t>
-            </w:r>
-            <w:proofErr w:type="spellEnd"/>
-            <w:r>
-              <w:rPr>
-                <w:lang w:val="es-MX"/>
-              </w:rPr>
-              <w:t xml:space="preserve">, Monterrey, Nuevo León, </w:t>
-            </w:r>
-            <w:proofErr w:type="spellStart"/>
-            <w:r>
-              <w:rPr>
-                <w:lang w:val="es-MX"/>
-              </w:rPr>
-              <w:t>Mexico</w:t>
-            </w:r>
-            <w:proofErr w:type="spellEnd"/>
-          </w:p>
-          <w:p w14:noSpellErr="1">
-            <w:pPr>
-              <w:pStyle w:val="Prrafodelista"/>
-              <w:spacing w:line="240" w:lineRule="auto"/>
-              <w:ind w:left="0"/>
-            </w:pPr>
-            <w:r>
-              <w:rPr>
-                <w:b w:val="1"/>
-                <w:bCs w:val="1"/>
-              </w:rPr>
-              <w:t>Systems Engineer</w:t>
-            </w:r>
-            <w:r>
-              <w:rPr/>
-              <w:t>, January 2013 to February 2015. Contractor for a Fortune 100 multinational banking and financial services corporation. Development, administration and support team for a global trade finance application used mainly in North America and Asia</w:t>
-            </w:r>
-          </w:p>
-          <w:p w14:noSpellErr="1">
-            <w:pPr>
-              <w:pStyle w:val="Prrafodelista"/>
-              <w:numPr>
-                <w:ilvl w:val="0"/>
-                <w:numId w:val="6"/>
-              </w:numPr>
-              <w:spacing w:line="240" w:lineRule="auto"/>
-              <w:rPr/>
-            </w:pPr>
-            <w:r>
-              <w:rPr/>
-              <w:t>Coded and tested new agents/batch-jobs and features in Java, C#, JavaScript and Windows Batch</w:t>
-            </w:r>
-          </w:p>
-          <w:p w14:noSpellErr="1">
-            <w:pPr>
-              <w:pStyle w:val="Prrafodelista"/>
-              <w:numPr>
-                <w:ilvl w:val="0"/>
-                <w:numId w:val="6"/>
-              </w:numPr>
-              <w:spacing w:line="240" w:lineRule="auto"/>
-              <w:rPr/>
-            </w:pPr>
-            <w:r>
-              <w:rPr/>
-              <w:t>Designed and implemented a Windows Script Host script in JavaScript to retrieve scanned image and metadata files from the scanner workstations to our server and prepare for further processing</w:t>
-            </w:r>
-          </w:p>
-          <w:p w14:noSpellErr="1">
-            <w:pPr>
-              <w:pStyle w:val="Prrafodelista"/>
-              <w:numPr>
-                <w:ilvl w:val="0"/>
-                <w:numId w:val="6"/>
-              </w:numPr>
-              <w:spacing w:line="240" w:lineRule="auto"/>
-              <w:rPr/>
-            </w:pPr>
-            <w:r>
-              <w:rPr/>
-              <w:t>Fixed 350 incidents, including code bugs, development of new features, customers with invalid data in production and outages</w:t>
-            </w:r>
-          </w:p>
-          <w:p w14:noSpellErr="1">
-            <w:pPr>
-              <w:pStyle w:val="Prrafodelista"/>
-              <w:numPr>
-                <w:ilvl w:val="0"/>
-                <w:numId w:val="6"/>
-              </w:numPr>
-              <w:spacing w:line="240" w:lineRule="auto"/>
-              <w:rPr/>
-            </w:pPr>
-            <w:r>
-              <w:rPr/>
-              <w:t>On-call primary contact for 20 weeks</w:t>
-            </w:r>
-          </w:p>
-          <w:p w14:noSpellErr="1">
-            <w:pPr>
-              <w:pStyle w:val="Prrafodelista"/>
-              <w:numPr>
-                <w:ilvl w:val="0"/>
-                <w:numId w:val="6"/>
-              </w:numPr>
-              <w:spacing w:line="240" w:lineRule="auto"/>
-              <w:rPr/>
-            </w:pPr>
-            <w:r>
-              <w:rPr/>
-              <w:t>Led 30 Request For Change procedures to install code updates and to update data via SQL scripts</w:t>
-            </w:r>
-          </w:p>
-          <w:p w14:noSpellErr="1">
-            <w:pPr>
-              <w:pStyle w:val="Prrafodelista"/>
-              <w:numPr>
-                <w:ilvl w:val="0"/>
-                <w:numId w:val="6"/>
-              </w:numPr>
-              <w:spacing w:line="240" w:lineRule="auto"/>
-              <w:rPr/>
-            </w:pPr>
-            <w:r>
-              <w:rPr/>
-              <w:t>Supported production and test environments for clients and other teams in the bank</w:t>
-            </w:r>
-          </w:p>
-          <w:p w14:noSpellErr="1">
-            <w:pPr>
-              <w:spacing w:line="240" w:lineRule="auto"/>
-              <w:ind w:left="340"/>
-              <w:rPr>
-                <w:sz w:val="8"/>
-                <w:szCs w:val="8"/>
-              </w:rPr>
-            </w:pPr>
-            <w:r>
-              <w:rPr>
-                <w:sz w:val="12"/>
-                <w:szCs w:val="12"/>
-              </w:rPr>
-              <w:t xml:space="preserve"> </w:t>
-            </w:r>
-          </w:p>
-          <w:p w14:noSpellErr="1">
-            <w:pPr>
-              <w:spacing w:line="240" w:lineRule="auto"/>
-            </w:pPr>
-            <w:r>
-              <w:rPr>
-                <w:b w:val="1"/>
-                <w:bCs w:val="1"/>
-              </w:rPr>
-              <w:t>Center for the Development of the Software Industry</w:t>
-            </w:r>
-            <w:r>
-              <w:rPr/>
-              <w:t>, Monterrey, Nuevo León, Mexico.</w:t>
-            </w:r>
-          </w:p>
-          <w:p w14:noSpellErr="1">
-            <w:pPr>
-              <w:spacing w:line="240" w:lineRule="auto"/>
-            </w:pPr>
-            <w:r>
-              <w:rPr>
-                <w:b w:val="1"/>
-                <w:bCs w:val="1"/>
-              </w:rPr>
-              <w:t>Software Engineer</w:t>
-            </w:r>
-            <w:r>
-              <w:rPr/>
-              <w:t>, October 2012 to January 2013</w:t>
-            </w:r>
-          </w:p>
-          <w:p w14:noSpellErr="1">
-            <w:pPr>
-              <w:pStyle w:val="Prrafodelista"/>
-              <w:numPr>
-                <w:ilvl w:val="0"/>
-                <w:numId w:val="2"/>
-              </w:numPr>
-              <w:spacing w:line="240" w:lineRule="auto"/>
-              <w:ind w:left="340"/>
-              <w:rPr/>
-            </w:pPr>
-            <w:r>
-              <w:rPr/>
-              <w:t>Performed testing and quality assurance of an enterprise financial Web platform for a Mexican bank, implemented in Java Enterprise Edition and JavaScript</w:t>
-            </w:r>
-          </w:p>
-          <w:p w14:noSpellErr="1">
-            <w:pPr>
-              <w:spacing w:line="240" w:lineRule="auto"/>
-              <w:ind w:left="340"/>
-              <w:rPr>
-                <w:sz w:val="8"/>
-                <w:szCs w:val="8"/>
-              </w:rPr>
-            </w:pPr>
-            <w:r>
-              <w:rPr>
-                <w:sz w:val="12"/>
-                <w:szCs w:val="12"/>
-              </w:rPr>
-              <w:t xml:space="preserve"> </w:t>
-            </w:r>
-          </w:p>
-          <w:p w14:noSpellErr="1">
-            <w:pPr>
-              <w:spacing w:line="240" w:lineRule="auto"/>
-            </w:pPr>
-            <w:r>
-              <w:rPr>
-                <w:b w:val="1"/>
-                <w:bCs w:val="1"/>
-              </w:rPr>
-              <w:t>School of Physics and Mathematics at UANL</w:t>
-            </w:r>
-            <w:r>
-              <w:rPr/>
-              <w:t>, Monterrey, Nuevo León, Mexico</w:t>
-            </w:r>
-          </w:p>
-          <w:p w14:noSpellErr="1">
-            <w:pPr>
-              <w:spacing w:line="240" w:lineRule="auto"/>
-            </w:pPr>
-            <w:r>
-              <w:rPr>
-                <w:b w:val="1"/>
-                <w:bCs w:val="1"/>
-              </w:rPr>
-              <w:t>Research Assistant</w:t>
-            </w:r>
-            <w:r>
-              <w:rPr/>
-              <w:t xml:space="preserve"> (internship), August 2011 to February 2012</w:t>
-            </w:r>
-          </w:p>
-          <w:p w14:noSpellErr="1">
-            <w:pPr>
-              <w:pStyle w:val="Prrafodelista"/>
-              <w:numPr>
-                <w:ilvl w:val="0"/>
-                <w:numId w:val="2"/>
-              </w:numPr>
-              <w:spacing w:line="240" w:lineRule="auto"/>
-              <w:ind w:left="340"/>
-              <w:rPr/>
-            </w:pPr>
-            <w:r>
-              <w:rPr/>
-              <w:t xml:space="preserve">Developed and maintained robust control systems software in </w:t>
-            </w:r>
-            <w:r>
-              <w:rPr/>
-              <w:t xml:space="preserve">Python, </w:t>
-            </w:r>
-            <w:r>
-              <w:rPr/>
-              <w:t>MATLAB and Simulink</w:t>
-            </w:r>
-          </w:p>
-          <w:p w14:noSpellErr="1">
-            <w:pPr>
-              <w:pStyle w:val="Prrafodelista"/>
-              <w:numPr>
-                <w:ilvl w:val="0"/>
-                <w:numId w:val="2"/>
-              </w:numPr>
-              <w:spacing w:line="240" w:lineRule="auto"/>
-              <w:ind w:left="340"/>
-              <w:rPr/>
-            </w:pPr>
-            <w:r>
-              <w:rPr/>
-              <w:t xml:space="preserve">Co-authored one published paper: Basin, M.; Serna, M.; Lopez-Hernandez, P.I., </w:t>
-            </w:r>
-            <w:hyperlink r:id="R73eea7488a364e5b">
-              <w:r>
-                <w:rPr>
-                  <w:rStyle w:val="Hipervnculo"/>
-                  <w:i w:val="1"/>
-                  <w:iCs w:val="1"/>
-                </w:rPr>
-                <w:t>Central energy-to-peak filter design for uncertain linear systems</w:t>
-              </w:r>
-            </w:hyperlink>
-            <w:r>
-              <w:rPr/>
-              <w:t>, Control Conference (ASCC), June 2013</w:t>
-            </w:r>
-          </w:p>
-          <w:p w14:noSpellErr="1">
-            <w:pPr>
-              <w:spacing w:line="240" w:lineRule="auto"/>
-              <w:ind w:left="340"/>
-              <w:rPr>
-                <w:sz w:val="8"/>
-                <w:szCs w:val="8"/>
-              </w:rPr>
-            </w:pPr>
-            <w:r>
-              <w:rPr>
-                <w:sz w:val="12"/>
-                <w:szCs w:val="12"/>
-              </w:rPr>
-              <w:t xml:space="preserve"> </w:t>
-            </w:r>
-          </w:p>
-          <w:p w14:noSpellErr="1">
-            <w:pPr>
-              <w:spacing w:line="240" w:lineRule="auto"/>
-            </w:pPr>
-            <w:r>
-              <w:rPr>
-                <w:b w:val="1"/>
-                <w:bCs w:val="1"/>
-              </w:rPr>
-              <w:t>School of Mechanical and Electrical Engineering at UANL</w:t>
-            </w:r>
-            <w:r>
-              <w:rPr/>
-              <w:t>, Monterrey, Nuevo León, Mexico</w:t>
-            </w:r>
-          </w:p>
-          <w:p w14:noSpellErr="1">
-            <w:pPr>
-              <w:spacing w:line="240" w:lineRule="auto"/>
-            </w:pPr>
-            <w:r>
-              <w:rPr>
-                <w:b w:val="1"/>
-                <w:bCs w:val="1"/>
-              </w:rPr>
-              <w:t>Laboratory Assistant</w:t>
-            </w:r>
-            <w:r>
-              <w:rPr/>
-              <w:t xml:space="preserve"> (internship), February 2012 to August 2012</w:t>
-            </w:r>
-          </w:p>
-          <w:p w14:noSpellErr="1">
-            <w:pPr>
-              <w:pStyle w:val="Prrafodelista"/>
-              <w:numPr>
-                <w:ilvl w:val="0"/>
-                <w:numId w:val="3"/>
-              </w:numPr>
-              <w:spacing w:line="240" w:lineRule="auto"/>
-              <w:ind w:left="340"/>
-              <w:rPr/>
-            </w:pPr>
-            <w:r>
-              <w:rPr/>
-              <w:t>Supported students in designing and troubleshooting programs in Python, MATLAB and LabVIEW</w:t>
-            </w:r>
-          </w:p>
-        </w:tc>
-      </w:tr>
-      <w:tr>
-        <w:trPr>
-          <w:trHeight w:val="2093"/>
-        </w:trPr>
-        <w:tc>
-          <w:tcPr>
-            <w:cnfStyle w:val="000000000000" w:firstRow="0" w:lastRow="0" w:firstColumn="0" w:lastColumn="0" w:oddVBand="0" w:evenVBand="0" w:oddHBand="0" w:evenHBand="0" w:firstRowFirstColumn="0" w:firstRowLastColumn="0" w:lastRowFirstColumn="0" w:lastRowLastColumn="0"/>
-            <w:tcW w:w="1276" w:type="dxa"/>
-            <w:tcMar/>
-          </w:tcPr>
-          <w:p w14:noSpellErr="1">
-            <w:pPr>
-              <w:spacing w:line="240" w:lineRule="auto"/>
-            </w:pPr>
-            <w:r>
-              <w:rPr>
-                <w:b w:val="1"/>
-                <w:bCs w:val="1"/>
-              </w:rPr>
-              <w:t>Computer Skills</w:t>
-            </w:r>
-          </w:p>
-        </w:tc>
-        <w:tc>
-          <w:tcPr>
-            <w:cnfStyle w:val="000000000000" w:firstRow="0" w:lastRow="0" w:firstColumn="0" w:lastColumn="0" w:oddVBand="0" w:evenVBand="0" w:oddHBand="0" w:evenHBand="0" w:firstRowFirstColumn="0" w:firstRowLastColumn="0" w:lastRowFirstColumn="0" w:lastRowLastColumn="0"/>
-            <w:tcW w:w="9704" w:type="dxa"/>
-            <w:tcMar/>
-          </w:tcPr>
-          <w:p w14:noSpellErr="1">
-            <w:pPr>
-              <w:pStyle w:val="Prrafodelista"/>
+          <w:p>
+            <w:pPr>
+              <w:pStyle w:val="ListParagraph"/>
               <w:numPr>
                 <w:ilvl w:val="0"/>
                 <w:numId w:val="7"/>
               </w:numPr>
-              <w:spacing w:line="240" w:lineRule="auto"/>
-              <w:rPr/>
-            </w:pPr>
-            <w:r>
-              <w:rPr>
-                <w:b w:val="1"/>
-                <w:bCs w:val="1"/>
-              </w:rPr>
-              <w:t>Languages</w:t>
-            </w:r>
-            <w:r>
-              <w:rPr/>
-              <w:t xml:space="preserve">: Python, JavaScript, C#, Java, </w:t>
-            </w:r>
-            <w:r>
-              <w:rPr/>
-              <w:t xml:space="preserve">SQL, </w:t>
-            </w:r>
-            <w:r>
-              <w:rPr/>
-              <w:t>HTML, CSS, Bash/UNIX Shell Scripting</w:t>
-            </w:r>
-          </w:p>
-          <w:p w14:noSpellErr="1">
-            <w:pPr>
-              <w:pStyle w:val="Prrafodelista"/>
-              <w:numPr>
-                <w:ilvl w:val="0"/>
-                <w:numId w:val="7"/>
-              </w:numPr>
-              <w:spacing w:line="240" w:lineRule="auto"/>
-              <w:rPr/>
-            </w:pPr>
-            <w:r>
-              <w:rPr>
-                <w:b w:val="1"/>
-                <w:bCs w:val="1"/>
-              </w:rPr>
-              <w:t>Data/Databases</w:t>
-            </w:r>
-            <w:r>
-              <w:rPr/>
-              <w:t>: Microsoft SQL Server, Oracle, MySQL, SQLite, JSON, YAML, XML</w:t>
-            </w:r>
-          </w:p>
-          <w:p w14:noSpellErr="1">
-            <w:pPr>
-              <w:pStyle w:val="Prrafodelista"/>
-              <w:numPr>
-                <w:ilvl w:val="0"/>
-                <w:numId w:val="7"/>
-              </w:numPr>
-              <w:spacing w:line="240" w:lineRule="auto"/>
-              <w:rPr/>
-            </w:pPr>
-            <w:r>
-              <w:rPr>
-                <w:b w:val="1"/>
-                <w:bCs w:val="1"/>
-              </w:rPr>
-              <w:t>Applications</w:t>
-            </w:r>
-            <w:r>
-              <w:rPr/>
-              <w:t>: Microsoft Visual Studio, Visual Studio Code, Git, Toad, Cygwin, Vim, OpenSSH</w:t>
-            </w:r>
-          </w:p>
-          <w:p w14:noSpellErr="1">
-            <w:pPr>
-              <w:pStyle w:val="Prrafodelista"/>
-              <w:numPr>
-                <w:ilvl w:val="0"/>
-                <w:numId w:val="7"/>
-              </w:numPr>
-              <w:spacing w:line="240" w:lineRule="auto"/>
-              <w:rPr/>
-            </w:pPr>
-            <w:r>
-              <w:rPr>
-                <w:b w:val="1"/>
-                <w:bCs w:val="1"/>
-              </w:rPr>
-              <w:t>Technologies</w:t>
-            </w:r>
-            <w:r>
-              <w:rPr/>
-              <w:t xml:space="preserve">: </w:t>
-            </w:r>
-            <w:r>
-              <w:rPr/>
-              <w:t xml:space="preserve">.NET, Java, </w:t>
-            </w:r>
-            <w:r>
-              <w:rPr/>
-              <w:t xml:space="preserve">Node.js, xUnit, Docker, Spring, Hibernate, </w:t>
-            </w:r>
-            <w:r>
-              <w:rPr/>
-              <w:t>Jekyll</w:t>
-            </w:r>
-            <w:r>
-              <w:rPr/>
-              <w:t xml:space="preserve">, </w:t>
-            </w:r>
-            <w:r>
-              <w:rPr>
-                <w:rFonts w:ascii="Calibri" w:hAnsi="Calibri" w:eastAsia="Calibri" w:cs="Calibri"/>
-              </w:rPr>
-              <w:t>Sphinx documentation tools</w:t>
-            </w:r>
-          </w:p>
-          <w:p w14:noSpellErr="1">
-            <w:pPr>
-              <w:pStyle w:val="Prrafodelista"/>
-              <w:numPr>
-                <w:ilvl w:val="0"/>
-                <w:numId w:val="7"/>
-              </w:numPr>
-              <w:spacing w:line="240" w:lineRule="auto"/>
-              <w:rPr/>
-            </w:pPr>
-            <w:r>
-              <w:rPr>
-                <w:b w:val="1"/>
-                <w:bCs w:val="1"/>
-              </w:rPr>
-              <w:t>Operating Systems</w:t>
-            </w:r>
-            <w:r>
-              <w:rPr/>
-              <w:t>: UNIX (Fedora, Ubuntu, Red Hat Enterprise Linux, Android), Microsoft Windows (Server 2003, XP, Vista, 7, 8, 10)</w:t>
-            </w:r>
-          </w:p>
-          <w:p w14:noSpellErr="1">
-            <w:pPr>
-              <w:pStyle w:val="Prrafodelista"/>
-              <w:numPr>
-                <w:ilvl w:val="0"/>
-                <w:numId w:val="7"/>
-              </w:numPr>
-              <w:spacing w:line="240" w:lineRule="auto"/>
-              <w:rPr/>
-            </w:pPr>
-            <w:r>
-              <w:rPr>
-                <w:b w:val="1"/>
-                <w:bCs w:val="1"/>
-              </w:rPr>
-              <w:t>Design patterns</w:t>
-            </w:r>
-            <w:r>
-              <w:rPr/>
-              <w:t>: Dependency Injection, Object-Relational Mapping (ORM), Module, Factory method, Iterator, Reactor, Singleton, Observer</w:t>
+              <w:rPr>
+                <w:b/>
+                <w:bCs/>
+              </w:rPr>
+            </w:pPr>
+            <w:r>
+              <w:t>Bachelor</w:t>
+            </w:r>
+            <w:r>
+              <w:t xml:space="preserve"> of Engineering</w:t>
+            </w:r>
+            <w:r>
+              <w:t xml:space="preserve"> in Mechatronics, 2012, Autonomous University of Nuevo León, graduated with honors (</w:t>
+            </w:r>
+            <w:r>
+              <w:rPr>
+                <w:i/>
+                <w:iCs/>
+              </w:rPr>
+              <w:t>Mención Honorífica de Excelencia</w:t>
+            </w:r>
+            <w:r>
+              <w:t>), Overall Grade 95.9/100.0</w:t>
             </w:r>
           </w:p>
         </w:tc>
@@ -1015,147 +994,96 @@
         </w:trPr>
         <w:tc>
           <w:tcPr>
-            <w:cnfStyle w:val="000000000000" w:firstRow="0" w:lastRow="0" w:firstColumn="0" w:lastColumn="0" w:oddVBand="0" w:evenVBand="0" w:oddHBand="0" w:evenHBand="0" w:firstRowFirstColumn="0" w:firstRowLastColumn="0" w:lastRowFirstColumn="0" w:lastRowLastColumn="0"/>
             <w:tcW w:w="1276" w:type="dxa"/>
-            <w:tcMar/>
           </w:tcPr>
-          <w:p w14:noSpellErr="1">
-            <w:pPr>
-              <w:spacing w:line="240" w:lineRule="auto"/>
-            </w:pPr>
-            <w:r>
-              <w:rPr>
-                <w:b w:val="1"/>
-                <w:bCs w:val="1"/>
-              </w:rPr>
-              <w:t>P</w:t>
-            </w:r>
-            <w:r>
-              <w:rPr>
-                <w:b w:val="1"/>
-                <w:bCs w:val="1"/>
-              </w:rPr>
-              <w:t>rojects</w:t>
+          <w:p>
+            <w:r>
+              <w:rPr>
+                <w:b/>
+                <w:bCs/>
+              </w:rPr>
+              <w:t>Projects</w:t>
             </w:r>
           </w:p>
         </w:tc>
         <w:tc>
           <w:tcPr>
-            <w:cnfStyle w:val="000000000000" w:firstRow="0" w:lastRow="0" w:firstColumn="0" w:lastColumn="0" w:oddVBand="0" w:evenVBand="0" w:oddHBand="0" w:evenHBand="0" w:firstRowFirstColumn="0" w:firstRowLastColumn="0" w:lastRowFirstColumn="0" w:lastRowLastColumn="0"/>
             <w:tcW w:w="9704" w:type="dxa"/>
-            <w:tcMar/>
           </w:tcPr>
-          <w:p w14:noSpellErr="1">
-            <w:pPr>
-              <w:pStyle w:val="Prrafodelista"/>
+          <w:p>
+            <w:pPr>
+              <w:pStyle w:val="ListParagraph"/>
               <w:numPr>
                 <w:ilvl w:val="0"/>
                 <w:numId w:val="1"/>
               </w:numPr>
-              <w:spacing w:line="240" w:lineRule="auto"/>
-              <w:rPr>
-                <w:rStyle w:val="Hipervnculo"/>
+              <w:rPr>
+                <w:rStyle w:val="Hyperlink"/>
                 <w:color w:val="auto"/>
                 <w:u w:val="none"/>
               </w:rPr>
             </w:pPr>
             <w:r>
-              <w:rPr/>
-              <w:t xml:space="preserve">ASPNET5CO: Advocacy and Community. Efforts to advocate the ASP.NET Core framework, </w:t>
-            </w:r>
-            <w:hyperlink r:id="Reaf5e22045db4aac">
+              <w:rPr>
+                <w:rStyle w:val="Hyperlink"/>
+                <w:color w:val="auto"/>
+                <w:u w:val="none"/>
+              </w:rPr>
+              <w:t>Software engineering problems in JavaScript</w:t>
+            </w:r>
+            <w:r>
+              <w:rPr>
+                <w:rStyle w:val="Hyperlink"/>
+                <w:color w:val="auto"/>
+                <w:u w:val="none"/>
+              </w:rPr>
+              <w:br/>
+            </w:r>
+            <w:hyperlink r:id="rId13" w:history="1">
               <w:r>
                 <w:rPr>
-                  <w:rStyle w:val="Hipervnculo"/>
+                  <w:rStyle w:val="Hyperlink"/>
                 </w:rPr>
-                <w:t>http://pedroivanlopez.com/aspnet5co</w:t>
+                <w:t>https://github.com/lopezpdvn/software-engineering-problems-javascript</w:t>
               </w:r>
             </w:hyperlink>
           </w:p>
-          <w:p w14:noSpellErr="1">
-            <w:pPr>
-              <w:pStyle w:val="Prrafodelista"/>
+          <w:p>
+            <w:pPr>
+              <w:pStyle w:val="ListParagraph"/>
               <w:numPr>
                 <w:ilvl w:val="0"/>
                 <w:numId w:val="1"/>
               </w:numPr>
-              <w:spacing w:line="240" w:lineRule="auto"/>
-              <w:rPr/>
-            </w:pPr>
-            <w:r>
-              <w:rPr/>
+            </w:pPr>
+            <w:r>
               <w:t xml:space="preserve">Data structures and algorithms in C#, </w:t>
             </w:r>
-            <w:hyperlink r:id="R6c564e99f62b4500">
+            <w:hyperlink r:id="rId14">
               <w:r>
                 <w:rPr>
-                  <w:rStyle w:val="Hipervnculo"/>
+                  <w:rStyle w:val="Hyperlink"/>
                 </w:rPr>
                 <w:t>https://github.com/lopezpdvn/DataStructuresAlgorithmsCSharp</w:t>
               </w:r>
             </w:hyperlink>
           </w:p>
-          <w:p w14:noSpellErr="1">
-            <w:pPr>
-              <w:pStyle w:val="Prrafodelista"/>
-              <w:numPr>
-                <w:ilvl w:val="0"/>
-                <w:numId w:val="1"/>
-              </w:numPr>
-              <w:spacing w:line="240" w:lineRule="auto"/>
-              <w:rPr>
-                <w:rStyle w:val="Hipervnculo"/>
-                <w:color w:val="auto"/>
-                <w:u w:val="none"/>
-              </w:rPr>
-            </w:pPr>
-            <w:r>
-              <w:rPr/>
-              <w:t xml:space="preserve">mazerob: Bluetooth-remote-control robot implemented with Java Virtual Machines on a PC and a Lego NXT Brick, </w:t>
-            </w:r>
-            <w:hyperlink r:id="R721b3d6a0aa24fe3">
-              <w:r>
-                <w:rPr>
-                  <w:rStyle w:val="Hipervnculo"/>
-                </w:rPr>
-                <w:t>http://pedroivanlopez.com/mazerob</w:t>
-              </w:r>
-            </w:hyperlink>
-          </w:p>
-          <w:p w14:noSpellErr="1">
-            <w:pPr>
-              <w:pStyle w:val="Prrafodelista"/>
-              <w:numPr>
-                <w:ilvl w:val="0"/>
-                <w:numId w:val="1"/>
-              </w:numPr>
-              <w:spacing w:line="240" w:lineRule="auto"/>
-              <w:rPr/>
-            </w:pPr>
-            <w:r>
-              <w:rPr/>
-              <w:t xml:space="preserve">printer73x: A computer numerical control system for printing binary images, </w:t>
-            </w:r>
-            <w:hyperlink r:id="Re140e3236aa446aa">
-              <w:r>
-                <w:rPr>
-                  <w:rStyle w:val="Hipervnculo"/>
-                </w:rPr>
-                <w:t>http://pedroivanlopez.com/printer73x</w:t>
-              </w:r>
-            </w:hyperlink>
-          </w:p>
         </w:tc>
       </w:tr>
     </w:tbl>
-    <w:p w14:noSpellErr="1">
-      <w:pPr>
-        <w:pStyle w:val="Normal"/>
+    <w:p>
+      <w:pPr>
         <w:spacing w:after="0" w:line="240" w:lineRule="auto"/>
       </w:pPr>
     </w:p>
     <w:sectPr>
-      <w:pgSz w:w="12240" w:h="15840" w:orient="portrait"/>
+      <w:headerReference w:type="even" r:id="rId15"/>
+      <w:headerReference w:type="default" r:id="rId16"/>
+      <w:footerReference w:type="even" r:id="rId17"/>
+      <w:footerReference w:type="default" r:id="rId18"/>
+      <w:headerReference w:type="first" r:id="rId19"/>
+      <w:footerReference w:type="first" r:id="rId20"/>
+      <w:pgSz w:w="12240" w:h="15840"/>
       <w:pgMar w:top="624" w:right="624" w:bottom="624" w:left="624" w:header="720" w:footer="720" w:gutter="0"/>
       <w:cols w:space="720"/>
       <w:docGrid w:linePitch="360"/>
@@ -1164,13 +1092,123 @@
 </w:document>
 </file>
 
+<file path=word/endnotes.xml><?xml version="1.0" encoding="utf-8"?>
+<w:endnotes xmlns:wpc="http://schemas.microsoft.com/office/word/2010/wordprocessingCanvas" xmlns:cx="http://schemas.microsoft.com/office/drawing/2014/chartex" xmlns:cx1="http://schemas.microsoft.com/office/drawing/2015/9/8/chartex" xmlns:mc="http://schemas.openxmlformats.org/markup-compatibility/2006" xmlns:o="urn:schemas-microsoft-com:office:office" xmlns:r="http://schemas.openxmlformats.org/officeDocument/2006/relationships" xmlns:m="http://schemas.openxmlformats.org/officeDocument/2006/math" xmlns:v="urn:schemas-microsoft-com:vml" xmlns:wp14="http://schemas.microsoft.com/office/word/2010/wordprocessingDrawing" xmlns:wp="http://schemas.openxmlformats.org/drawingml/2006/wordprocessingDrawing" xmlns:w10="urn:schemas-microsoft-com:office:word" xmlns:w="http://schemas.openxmlformats.org/wordprocessingml/2006/main" xmlns:w14="http://schemas.microsoft.com/office/word/2010/wordml" xmlns:w15="http://schemas.microsoft.com/office/word/2012/wordml" xmlns:w16se="http://schemas.microsoft.com/office/word/2015/wordml/symex" xmlns:wpg="http://schemas.microsoft.com/office/word/2010/wordprocessingGroup" xmlns:wpi="http://schemas.microsoft.com/office/word/2010/wordprocessingInk" xmlns:wne="http://schemas.microsoft.com/office/word/2006/wordml" xmlns:wps="http://schemas.microsoft.com/office/word/2010/wordprocessingShape" mc:Ignorable="w14 w15 w16se wp14">
+  <w:endnote w:type="separator" w:id="-1">
+    <w:p>
+      <w:pPr>
+        <w:spacing w:after="0" w:line="240" w:lineRule="auto"/>
+      </w:pPr>
+      <w:r>
+        <w:separator/>
+      </w:r>
+    </w:p>
+  </w:endnote>
+  <w:endnote w:type="continuationSeparator" w:id="0">
+    <w:p>
+      <w:pPr>
+        <w:spacing w:after="0" w:line="240" w:lineRule="auto"/>
+      </w:pPr>
+      <w:r>
+        <w:continuationSeparator/>
+      </w:r>
+    </w:p>
+  </w:endnote>
+</w:endnotes>
+</file>
+
+<file path=word/footer1.xml><?xml version="1.0" encoding="utf-8"?>
+<w:ftr xmlns:wpc="http://schemas.microsoft.com/office/word/2010/wordprocessingCanvas" xmlns:cx="http://schemas.microsoft.com/office/drawing/2014/chartex" xmlns:cx1="http://schemas.microsoft.com/office/drawing/2015/9/8/chartex" xmlns:mc="http://schemas.openxmlformats.org/markup-compatibility/2006" xmlns:o="urn:schemas-microsoft-com:office:office" xmlns:r="http://schemas.openxmlformats.org/officeDocument/2006/relationships" xmlns:m="http://schemas.openxmlformats.org/officeDocument/2006/math" xmlns:v="urn:schemas-microsoft-com:vml" xmlns:wp14="http://schemas.microsoft.com/office/word/2010/wordprocessingDrawing" xmlns:wp="http://schemas.openxmlformats.org/drawingml/2006/wordprocessingDrawing" xmlns:w10="urn:schemas-microsoft-com:office:word" xmlns:w="http://schemas.openxmlformats.org/wordprocessingml/2006/main" xmlns:w14="http://schemas.microsoft.com/office/word/2010/wordml" xmlns:w15="http://schemas.microsoft.com/office/word/2012/wordml" xmlns:w16se="http://schemas.microsoft.com/office/word/2015/wordml/symex" xmlns:wpg="http://schemas.microsoft.com/office/word/2010/wordprocessingGroup" xmlns:wpi="http://schemas.microsoft.com/office/word/2010/wordprocessingInk" xmlns:wne="http://schemas.microsoft.com/office/word/2006/wordml" xmlns:wps="http://schemas.microsoft.com/office/word/2010/wordprocessingShape" mc:Ignorable="w14 w15 w16se wp14">
+  <w:p>
+    <w:pPr>
+      <w:pStyle w:val="Footer"/>
+    </w:pPr>
+  </w:p>
+</w:ftr>
+</file>
+
+<file path=word/footer2.xml><?xml version="1.0" encoding="utf-8"?>
+<w:ftr xmlns:wpc="http://schemas.microsoft.com/office/word/2010/wordprocessingCanvas" xmlns:cx="http://schemas.microsoft.com/office/drawing/2014/chartex" xmlns:cx1="http://schemas.microsoft.com/office/drawing/2015/9/8/chartex" xmlns:mc="http://schemas.openxmlformats.org/markup-compatibility/2006" xmlns:o="urn:schemas-microsoft-com:office:office" xmlns:r="http://schemas.openxmlformats.org/officeDocument/2006/relationships" xmlns:m="http://schemas.openxmlformats.org/officeDocument/2006/math" xmlns:v="urn:schemas-microsoft-com:vml" xmlns:wp14="http://schemas.microsoft.com/office/word/2010/wordprocessingDrawing" xmlns:wp="http://schemas.openxmlformats.org/drawingml/2006/wordprocessingDrawing" xmlns:w10="urn:schemas-microsoft-com:office:word" xmlns:w="http://schemas.openxmlformats.org/wordprocessingml/2006/main" xmlns:w14="http://schemas.microsoft.com/office/word/2010/wordml" xmlns:w15="http://schemas.microsoft.com/office/word/2012/wordml" xmlns:w16se="http://schemas.microsoft.com/office/word/2015/wordml/symex" xmlns:wpg="http://schemas.microsoft.com/office/word/2010/wordprocessingGroup" xmlns:wpi="http://schemas.microsoft.com/office/word/2010/wordprocessingInk" xmlns:wne="http://schemas.microsoft.com/office/word/2006/wordml" xmlns:wps="http://schemas.microsoft.com/office/word/2010/wordprocessingShape" mc:Ignorable="w14 w15 w16se wp14">
+  <w:p>
+    <w:pPr>
+      <w:pStyle w:val="Footer"/>
+    </w:pPr>
+  </w:p>
+</w:ftr>
+</file>
+
+<file path=word/footer3.xml><?xml version="1.0" encoding="utf-8"?>
+<w:ftr xmlns:wpc="http://schemas.microsoft.com/office/word/2010/wordprocessingCanvas" xmlns:cx="http://schemas.microsoft.com/office/drawing/2014/chartex" xmlns:cx1="http://schemas.microsoft.com/office/drawing/2015/9/8/chartex" xmlns:mc="http://schemas.openxmlformats.org/markup-compatibility/2006" xmlns:o="urn:schemas-microsoft-com:office:office" xmlns:r="http://schemas.openxmlformats.org/officeDocument/2006/relationships" xmlns:m="http://schemas.openxmlformats.org/officeDocument/2006/math" xmlns:v="urn:schemas-microsoft-com:vml" xmlns:wp14="http://schemas.microsoft.com/office/word/2010/wordprocessingDrawing" xmlns:wp="http://schemas.openxmlformats.org/drawingml/2006/wordprocessingDrawing" xmlns:w10="urn:schemas-microsoft-com:office:word" xmlns:w="http://schemas.openxmlformats.org/wordprocessingml/2006/main" xmlns:w14="http://schemas.microsoft.com/office/word/2010/wordml" xmlns:w15="http://schemas.microsoft.com/office/word/2012/wordml" xmlns:w16se="http://schemas.microsoft.com/office/word/2015/wordml/symex" xmlns:wpg="http://schemas.microsoft.com/office/word/2010/wordprocessingGroup" xmlns:wpi="http://schemas.microsoft.com/office/word/2010/wordprocessingInk" xmlns:wne="http://schemas.microsoft.com/office/word/2006/wordml" xmlns:wps="http://schemas.microsoft.com/office/word/2010/wordprocessingShape" mc:Ignorable="w14 w15 w16se wp14">
+  <w:p>
+    <w:pPr>
+      <w:pStyle w:val="Footer"/>
+    </w:pPr>
+  </w:p>
+</w:ftr>
+</file>
+
+<file path=word/footnotes.xml><?xml version="1.0" encoding="utf-8"?>
+<w:footnotes xmlns:wpc="http://schemas.microsoft.com/office/word/2010/wordprocessingCanvas" xmlns:cx="http://schemas.microsoft.com/office/drawing/2014/chartex" xmlns:cx1="http://schemas.microsoft.com/office/drawing/2015/9/8/chartex" xmlns:mc="http://schemas.openxmlformats.org/markup-compatibility/2006" xmlns:o="urn:schemas-microsoft-com:office:office" xmlns:r="http://schemas.openxmlformats.org/officeDocument/2006/relationships" xmlns:m="http://schemas.openxmlformats.org/officeDocument/2006/math" xmlns:v="urn:schemas-microsoft-com:vml" xmlns:wp14="http://schemas.microsoft.com/office/word/2010/wordprocessingDrawing" xmlns:wp="http://schemas.openxmlformats.org/drawingml/2006/wordprocessingDrawing" xmlns:w10="urn:schemas-microsoft-com:office:word" xmlns:w="http://schemas.openxmlformats.org/wordprocessingml/2006/main" xmlns:w14="http://schemas.microsoft.com/office/word/2010/wordml" xmlns:w15="http://schemas.microsoft.com/office/word/2012/wordml" xmlns:w16se="http://schemas.microsoft.com/office/word/2015/wordml/symex" xmlns:wpg="http://schemas.microsoft.com/office/word/2010/wordprocessingGroup" xmlns:wpi="http://schemas.microsoft.com/office/word/2010/wordprocessingInk" xmlns:wne="http://schemas.microsoft.com/office/word/2006/wordml" xmlns:wps="http://schemas.microsoft.com/office/word/2010/wordprocessingShape" mc:Ignorable="w14 w15 w16se wp14">
+  <w:footnote w:type="separator" w:id="-1">
+    <w:p>
+      <w:pPr>
+        <w:spacing w:after="0" w:line="240" w:lineRule="auto"/>
+      </w:pPr>
+      <w:r>
+        <w:separator/>
+      </w:r>
+    </w:p>
+  </w:footnote>
+  <w:footnote w:type="continuationSeparator" w:id="0">
+    <w:p>
+      <w:pPr>
+        <w:spacing w:after="0" w:line="240" w:lineRule="auto"/>
+      </w:pPr>
+      <w:r>
+        <w:continuationSeparator/>
+      </w:r>
+    </w:p>
+  </w:footnote>
+</w:footnotes>
+</file>
+
+<file path=word/header1.xml><?xml version="1.0" encoding="utf-8"?>
+<w:hdr xmlns:wpc="http://schemas.microsoft.com/office/word/2010/wordprocessingCanvas" xmlns:cx="http://schemas.microsoft.com/office/drawing/2014/chartex" xmlns:cx1="http://schemas.microsoft.com/office/drawing/2015/9/8/chartex" xmlns:mc="http://schemas.openxmlformats.org/markup-compatibility/2006" xmlns:o="urn:schemas-microsoft-com:office:office" xmlns:r="http://schemas.openxmlformats.org/officeDocument/2006/relationships" xmlns:m="http://schemas.openxmlformats.org/officeDocument/2006/math" xmlns:v="urn:schemas-microsoft-com:vml" xmlns:wp14="http://schemas.microsoft.com/office/word/2010/wordprocessingDrawing" xmlns:wp="http://schemas.openxmlformats.org/drawingml/2006/wordprocessingDrawing" xmlns:w10="urn:schemas-microsoft-com:office:word" xmlns:w="http://schemas.openxmlformats.org/wordprocessingml/2006/main" xmlns:w14="http://schemas.microsoft.com/office/word/2010/wordml" xmlns:w15="http://schemas.microsoft.com/office/word/2012/wordml" xmlns:w16se="http://schemas.microsoft.com/office/word/2015/wordml/symex" xmlns:wpg="http://schemas.microsoft.com/office/word/2010/wordprocessingGroup" xmlns:wpi="http://schemas.microsoft.com/office/word/2010/wordprocessingInk" xmlns:wne="http://schemas.microsoft.com/office/word/2006/wordml" xmlns:wps="http://schemas.microsoft.com/office/word/2010/wordprocessingShape" mc:Ignorable="w14 w15 w16se wp14">
+  <w:p>
+    <w:pPr>
+      <w:pStyle w:val="Header"/>
+    </w:pPr>
+  </w:p>
+</w:hdr>
+</file>
+
+<file path=word/header2.xml><?xml version="1.0" encoding="utf-8"?>
+<w:hdr xmlns:wpc="http://schemas.microsoft.com/office/word/2010/wordprocessingCanvas" xmlns:cx="http://schemas.microsoft.com/office/drawing/2014/chartex" xmlns:cx1="http://schemas.microsoft.com/office/drawing/2015/9/8/chartex" xmlns:mc="http://schemas.openxmlformats.org/markup-compatibility/2006" xmlns:o="urn:schemas-microsoft-com:office:office" xmlns:r="http://schemas.openxmlformats.org/officeDocument/2006/relationships" xmlns:m="http://schemas.openxmlformats.org/officeDocument/2006/math" xmlns:v="urn:schemas-microsoft-com:vml" xmlns:wp14="http://schemas.microsoft.com/office/word/2010/wordprocessingDrawing" xmlns:wp="http://schemas.openxmlformats.org/drawingml/2006/wordprocessingDrawing" xmlns:w10="urn:schemas-microsoft-com:office:word" xmlns:w="http://schemas.openxmlformats.org/wordprocessingml/2006/main" xmlns:w14="http://schemas.microsoft.com/office/word/2010/wordml" xmlns:w15="http://schemas.microsoft.com/office/word/2012/wordml" xmlns:w16se="http://schemas.microsoft.com/office/word/2015/wordml/symex" xmlns:wpg="http://schemas.microsoft.com/office/word/2010/wordprocessingGroup" xmlns:wpi="http://schemas.microsoft.com/office/word/2010/wordprocessingInk" xmlns:wne="http://schemas.microsoft.com/office/word/2006/wordml" xmlns:wps="http://schemas.microsoft.com/office/word/2010/wordprocessingShape" mc:Ignorable="w14 w15 w16se wp14">
+  <w:p>
+    <w:pPr>
+      <w:pStyle w:val="Header"/>
+    </w:pPr>
+  </w:p>
+</w:hdr>
+</file>
+
+<file path=word/header3.xml><?xml version="1.0" encoding="utf-8"?>
+<w:hdr xmlns:wpc="http://schemas.microsoft.com/office/word/2010/wordprocessingCanvas" xmlns:cx="http://schemas.microsoft.com/office/drawing/2014/chartex" xmlns:cx1="http://schemas.microsoft.com/office/drawing/2015/9/8/chartex" xmlns:mc="http://schemas.openxmlformats.org/markup-compatibility/2006" xmlns:o="urn:schemas-microsoft-com:office:office" xmlns:r="http://schemas.openxmlformats.org/officeDocument/2006/relationships" xmlns:m="http://schemas.openxmlformats.org/officeDocument/2006/math" xmlns:v="urn:schemas-microsoft-com:vml" xmlns:wp14="http://schemas.microsoft.com/office/word/2010/wordprocessingDrawing" xmlns:wp="http://schemas.openxmlformats.org/drawingml/2006/wordprocessingDrawing" xmlns:w10="urn:schemas-microsoft-com:office:word" xmlns:w="http://schemas.openxmlformats.org/wordprocessingml/2006/main" xmlns:w14="http://schemas.microsoft.com/office/word/2010/wordml" xmlns:w15="http://schemas.microsoft.com/office/word/2012/wordml" xmlns:w16se="http://schemas.microsoft.com/office/word/2015/wordml/symex" xmlns:wpg="http://schemas.microsoft.com/office/word/2010/wordprocessingGroup" xmlns:wpi="http://schemas.microsoft.com/office/word/2010/wordprocessingInk" xmlns:wne="http://schemas.microsoft.com/office/word/2006/wordml" xmlns:wps="http://schemas.microsoft.com/office/word/2010/wordprocessingShape" mc:Ignorable="w14 w15 w16se wp14">
+  <w:p>
+    <w:pPr>
+      <w:pStyle w:val="Header"/>
+    </w:pPr>
+  </w:p>
+</w:hdr>
+</file>
+
 <file path=word/numbering.xml><?xml version="1.0" encoding="utf-8"?>
-<w:numbering xmlns:wpc="http://schemas.microsoft.com/office/word/2010/wordprocessingCanvas" xmlns:mc="http://schemas.openxmlformats.org/markup-compatibility/2006" xmlns:o="urn:schemas-microsoft-com:office:office" xmlns:r="http://schemas.openxmlformats.org/officeDocument/2006/relationships" xmlns:m="http://schemas.openxmlformats.org/officeDocument/2006/math" xmlns:v="urn:schemas-microsoft-com:vml" xmlns:wp14="http://schemas.microsoft.com/office/word/2010/wordprocessingDrawing" xmlns:wp="http://schemas.openxmlformats.org/drawingml/2006/wordprocessingDrawing" xmlns:w10="urn:schemas-microsoft-com:office:word" xmlns:w="http://schemas.openxmlformats.org/wordprocessingml/2006/main" xmlns:w14="http://schemas.microsoft.com/office/word/2010/wordml" xmlns:w15="http://schemas.microsoft.com/office/word/2012/wordml" xmlns:wpg="http://schemas.microsoft.com/office/word/2010/wordprocessingGroup" xmlns:wpi="http://schemas.microsoft.com/office/word/2010/wordprocessingInk" xmlns:wne="http://schemas.microsoft.com/office/word/2006/wordml" xmlns:wps="http://schemas.microsoft.com/office/word/2010/wordprocessingShape" mc:Ignorable="w14 w15 wp14">
+<w:numbering xmlns:wpc="http://schemas.microsoft.com/office/word/2010/wordprocessingCanvas" xmlns:cx="http://schemas.microsoft.com/office/drawing/2014/chartex" xmlns:cx1="http://schemas.microsoft.com/office/drawing/2015/9/8/chartex" xmlns:mc="http://schemas.openxmlformats.org/markup-compatibility/2006" xmlns:o="urn:schemas-microsoft-com:office:office" xmlns:r="http://schemas.openxmlformats.org/officeDocument/2006/relationships" xmlns:m="http://schemas.openxmlformats.org/officeDocument/2006/math" xmlns:v="urn:schemas-microsoft-com:vml" xmlns:wp14="http://schemas.microsoft.com/office/word/2010/wordprocessingDrawing" xmlns:wp="http://schemas.openxmlformats.org/drawingml/2006/wordprocessingDrawing" xmlns:w10="urn:schemas-microsoft-com:office:word" xmlns:w="http://schemas.openxmlformats.org/wordprocessingml/2006/main" xmlns:w14="http://schemas.microsoft.com/office/word/2010/wordml" xmlns:w15="http://schemas.microsoft.com/office/word/2012/wordml" xmlns:w16se="http://schemas.microsoft.com/office/word/2015/wordml/symex" xmlns:wpg="http://schemas.microsoft.com/office/word/2010/wordprocessingGroup" xmlns:wpi="http://schemas.microsoft.com/office/word/2010/wordprocessingInk" xmlns:wne="http://schemas.microsoft.com/office/word/2006/wordml" xmlns:wps="http://schemas.microsoft.com/office/word/2010/wordprocessingShape" mc:Ignorable="w14 w15 w16se wp14">
   <w:abstractNum w:abstractNumId="0" w15:restartNumberingAfterBreak="0">
     <w:nsid w:val="0344045F"/>
     <w:multiLevelType w:val="hybridMultilevel"/>
     <w:tmpl w:val="B1F470A2"/>
-    <w:lvl w:ilvl="0">
+    <w:lvl w:ilvl="0" w:tplc="FFFFFFFF">
       <w:start w:val="1"/>
       <w:numFmt w:val="bullet"/>
       <w:lvlText w:val=""/>
@@ -1179,7 +1217,7 @@
         <w:ind w:left="360" w:hanging="360"/>
       </w:pPr>
       <w:rPr>
-        <w:rFonts w:hint="default" w:ascii="Symbol" w:hAnsi="Symbol"/>
+        <w:rFonts w:ascii="Symbol" w:hAnsi="Symbol" w:hint="default"/>
       </w:rPr>
     </w:lvl>
     <w:lvl w:ilvl="1" w:tplc="080A0003" w:tentative="1">
@@ -1191,7 +1229,7 @@
         <w:ind w:left="1080" w:hanging="360"/>
       </w:pPr>
       <w:rPr>
-        <w:rFonts w:hint="default" w:ascii="Courier New" w:hAnsi="Courier New" w:cs="Courier New"/>
+        <w:rFonts w:ascii="Courier New" w:hAnsi="Courier New" w:cs="Courier New" w:hint="default"/>
       </w:rPr>
     </w:lvl>
     <w:lvl w:ilvl="2" w:tplc="080A0005" w:tentative="1">
@@ -1203,7 +1241,7 @@
         <w:ind w:left="1800" w:hanging="360"/>
       </w:pPr>
       <w:rPr>
-        <w:rFonts w:hint="default" w:ascii="Wingdings" w:hAnsi="Wingdings"/>
+        <w:rFonts w:ascii="Wingdings" w:hAnsi="Wingdings" w:hint="default"/>
       </w:rPr>
     </w:lvl>
     <w:lvl w:ilvl="3" w:tplc="080A0001" w:tentative="1">
@@ -1215,7 +1253,7 @@
         <w:ind w:left="2520" w:hanging="360"/>
       </w:pPr>
       <w:rPr>
-        <w:rFonts w:hint="default" w:ascii="Symbol" w:hAnsi="Symbol"/>
+        <w:rFonts w:ascii="Symbol" w:hAnsi="Symbol" w:hint="default"/>
       </w:rPr>
     </w:lvl>
     <w:lvl w:ilvl="4" w:tplc="080A0003" w:tentative="1">
@@ -1227,7 +1265,7 @@
         <w:ind w:left="3240" w:hanging="360"/>
       </w:pPr>
       <w:rPr>
-        <w:rFonts w:hint="default" w:ascii="Courier New" w:hAnsi="Courier New" w:cs="Courier New"/>
+        <w:rFonts w:ascii="Courier New" w:hAnsi="Courier New" w:cs="Courier New" w:hint="default"/>
       </w:rPr>
     </w:lvl>
     <w:lvl w:ilvl="5" w:tplc="080A0005" w:tentative="1">
@@ -1239,7 +1277,7 @@
         <w:ind w:left="3960" w:hanging="360"/>
       </w:pPr>
       <w:rPr>
-        <w:rFonts w:hint="default" w:ascii="Wingdings" w:hAnsi="Wingdings"/>
+        <w:rFonts w:ascii="Wingdings" w:hAnsi="Wingdings" w:hint="default"/>
       </w:rPr>
     </w:lvl>
     <w:lvl w:ilvl="6" w:tplc="080A0001" w:tentative="1">
@@ -1251,7 +1289,7 @@
         <w:ind w:left="4680" w:hanging="360"/>
       </w:pPr>
       <w:rPr>
-        <w:rFonts w:hint="default" w:ascii="Symbol" w:hAnsi="Symbol"/>
+        <w:rFonts w:ascii="Symbol" w:hAnsi="Symbol" w:hint="default"/>
       </w:rPr>
     </w:lvl>
     <w:lvl w:ilvl="7" w:tplc="080A0003" w:tentative="1">
@@ -1263,7 +1301,7 @@
         <w:ind w:left="5400" w:hanging="360"/>
       </w:pPr>
       <w:rPr>
-        <w:rFonts w:hint="default" w:ascii="Courier New" w:hAnsi="Courier New" w:cs="Courier New"/>
+        <w:rFonts w:ascii="Courier New" w:hAnsi="Courier New" w:cs="Courier New" w:hint="default"/>
       </w:rPr>
     </w:lvl>
     <w:lvl w:ilvl="8" w:tplc="080A0005" w:tentative="1">
@@ -1275,7 +1313,7 @@
         <w:ind w:left="6120" w:hanging="360"/>
       </w:pPr>
       <w:rPr>
-        <w:rFonts w:hint="default" w:ascii="Wingdings" w:hAnsi="Wingdings"/>
+        <w:rFonts w:ascii="Wingdings" w:hAnsi="Wingdings" w:hint="default"/>
       </w:rPr>
     </w:lvl>
   </w:abstractNum>
@@ -1292,7 +1330,7 @@
         <w:ind w:left="360" w:hanging="360"/>
       </w:pPr>
       <w:rPr>
-        <w:rFonts w:hint="default" w:ascii="Symbol" w:hAnsi="Symbol"/>
+        <w:rFonts w:ascii="Symbol" w:hAnsi="Symbol" w:hint="default"/>
       </w:rPr>
     </w:lvl>
     <w:lvl w:ilvl="1" w:tplc="65608070">
@@ -1304,7 +1342,7 @@
         <w:ind w:left="1080" w:hanging="360"/>
       </w:pPr>
       <w:rPr>
-        <w:rFonts w:hint="default" w:ascii="Courier New" w:hAnsi="Courier New"/>
+        <w:rFonts w:ascii="Courier New" w:hAnsi="Courier New" w:hint="default"/>
       </w:rPr>
     </w:lvl>
     <w:lvl w:ilvl="2" w:tplc="EF983CA2">
@@ -1316,7 +1354,7 @@
         <w:ind w:left="1800" w:hanging="360"/>
       </w:pPr>
       <w:rPr>
-        <w:rFonts w:hint="default" w:ascii="Wingdings" w:hAnsi="Wingdings"/>
+        <w:rFonts w:ascii="Wingdings" w:hAnsi="Wingdings" w:hint="default"/>
       </w:rPr>
     </w:lvl>
     <w:lvl w:ilvl="3" w:tplc="6804CE6C">
@@ -1328,7 +1366,7 @@
         <w:ind w:left="2520" w:hanging="360"/>
       </w:pPr>
       <w:rPr>
-        <w:rFonts w:hint="default" w:ascii="Symbol" w:hAnsi="Symbol"/>
+        <w:rFonts w:ascii="Symbol" w:hAnsi="Symbol" w:hint="default"/>
       </w:rPr>
     </w:lvl>
     <w:lvl w:ilvl="4" w:tplc="A0B0F2DA">
@@ -1340,7 +1378,7 @@
         <w:ind w:left="3240" w:hanging="360"/>
       </w:pPr>
       <w:rPr>
-        <w:rFonts w:hint="default" w:ascii="Courier New" w:hAnsi="Courier New"/>
+        <w:rFonts w:ascii="Courier New" w:hAnsi="Courier New" w:hint="default"/>
       </w:rPr>
     </w:lvl>
     <w:lvl w:ilvl="5" w:tplc="241A49D4">
@@ -1352,7 +1390,7 @@
         <w:ind w:left="3960" w:hanging="360"/>
       </w:pPr>
       <w:rPr>
-        <w:rFonts w:hint="default" w:ascii="Wingdings" w:hAnsi="Wingdings"/>
+        <w:rFonts w:ascii="Wingdings" w:hAnsi="Wingdings" w:hint="default"/>
       </w:rPr>
     </w:lvl>
     <w:lvl w:ilvl="6" w:tplc="B0B0C142">
@@ -1364,7 +1402,7 @@
         <w:ind w:left="4680" w:hanging="360"/>
       </w:pPr>
       <w:rPr>
-        <w:rFonts w:hint="default" w:ascii="Symbol" w:hAnsi="Symbol"/>
+        <w:rFonts w:ascii="Symbol" w:hAnsi="Symbol" w:hint="default"/>
       </w:rPr>
     </w:lvl>
     <w:lvl w:ilvl="7" w:tplc="7B90DB6E">
@@ -1376,7 +1414,7 @@
         <w:ind w:left="5400" w:hanging="360"/>
       </w:pPr>
       <w:rPr>
-        <w:rFonts w:hint="default" w:ascii="Courier New" w:hAnsi="Courier New"/>
+        <w:rFonts w:ascii="Courier New" w:hAnsi="Courier New" w:hint="default"/>
       </w:rPr>
     </w:lvl>
     <w:lvl w:ilvl="8" w:tplc="9DBA7A0A">
@@ -1388,7 +1426,7 @@
         <w:ind w:left="6120" w:hanging="360"/>
       </w:pPr>
       <w:rPr>
-        <w:rFonts w:hint="default" w:ascii="Wingdings" w:hAnsi="Wingdings"/>
+        <w:rFonts w:ascii="Wingdings" w:hAnsi="Wingdings" w:hint="default"/>
       </w:rPr>
     </w:lvl>
   </w:abstractNum>
@@ -1405,7 +1443,7 @@
         <w:ind w:left="720" w:hanging="360"/>
       </w:pPr>
       <w:rPr>
-        <w:rFonts w:hint="default" w:ascii="Symbol" w:hAnsi="Symbol"/>
+        <w:rFonts w:ascii="Symbol" w:hAnsi="Symbol" w:hint="default"/>
       </w:rPr>
     </w:lvl>
     <w:lvl w:ilvl="1" w:tplc="9D10DC14">
@@ -1417,7 +1455,7 @@
         <w:ind w:left="1440" w:hanging="360"/>
       </w:pPr>
       <w:rPr>
-        <w:rFonts w:hint="default" w:ascii="Courier New" w:hAnsi="Courier New"/>
+        <w:rFonts w:ascii="Courier New" w:hAnsi="Courier New" w:hint="default"/>
       </w:rPr>
     </w:lvl>
     <w:lvl w:ilvl="2" w:tplc="9146C784">
@@ -1429,7 +1467,7 @@
         <w:ind w:left="2160" w:hanging="360"/>
       </w:pPr>
       <w:rPr>
-        <w:rFonts w:hint="default" w:ascii="Wingdings" w:hAnsi="Wingdings"/>
+        <w:rFonts w:ascii="Wingdings" w:hAnsi="Wingdings" w:hint="default"/>
       </w:rPr>
     </w:lvl>
     <w:lvl w:ilvl="3" w:tplc="AA145FB2">
@@ -1441,7 +1479,7 @@
         <w:ind w:left="2880" w:hanging="360"/>
       </w:pPr>
       <w:rPr>
-        <w:rFonts w:hint="default" w:ascii="Symbol" w:hAnsi="Symbol"/>
+        <w:rFonts w:ascii="Symbol" w:hAnsi="Symbol" w:hint="default"/>
       </w:rPr>
     </w:lvl>
     <w:lvl w:ilvl="4" w:tplc="9FB0AED4">
@@ -1453,7 +1491,7 @@
         <w:ind w:left="3600" w:hanging="360"/>
       </w:pPr>
       <w:rPr>
-        <w:rFonts w:hint="default" w:ascii="Courier New" w:hAnsi="Courier New"/>
+        <w:rFonts w:ascii="Courier New" w:hAnsi="Courier New" w:hint="default"/>
       </w:rPr>
     </w:lvl>
     <w:lvl w:ilvl="5" w:tplc="A66298FC">
@@ -1465,7 +1503,7 @@
         <w:ind w:left="4320" w:hanging="360"/>
       </w:pPr>
       <w:rPr>
-        <w:rFonts w:hint="default" w:ascii="Wingdings" w:hAnsi="Wingdings"/>
+        <w:rFonts w:ascii="Wingdings" w:hAnsi="Wingdings" w:hint="default"/>
       </w:rPr>
     </w:lvl>
     <w:lvl w:ilvl="6" w:tplc="930EF8CC">
@@ -1477,7 +1515,7 @@
         <w:ind w:left="5040" w:hanging="360"/>
       </w:pPr>
       <w:rPr>
-        <w:rFonts w:hint="default" w:ascii="Symbol" w:hAnsi="Symbol"/>
+        <w:rFonts w:ascii="Symbol" w:hAnsi="Symbol" w:hint="default"/>
       </w:rPr>
     </w:lvl>
     <w:lvl w:ilvl="7" w:tplc="42645804">
@@ -1489,7 +1527,7 @@
         <w:ind w:left="5760" w:hanging="360"/>
       </w:pPr>
       <w:rPr>
-        <w:rFonts w:hint="default" w:ascii="Courier New" w:hAnsi="Courier New"/>
+        <w:rFonts w:ascii="Courier New" w:hAnsi="Courier New" w:hint="default"/>
       </w:rPr>
     </w:lvl>
     <w:lvl w:ilvl="8" w:tplc="FB50DE7C">
@@ -1501,7 +1539,7 @@
         <w:ind w:left="6480" w:hanging="360"/>
       </w:pPr>
       <w:rPr>
-        <w:rFonts w:hint="default" w:ascii="Wingdings" w:hAnsi="Wingdings"/>
+        <w:rFonts w:ascii="Wingdings" w:hAnsi="Wingdings" w:hint="default"/>
       </w:rPr>
     </w:lvl>
   </w:abstractNum>
@@ -1518,7 +1556,7 @@
         <w:ind w:left="720" w:hanging="360"/>
       </w:pPr>
       <w:rPr>
-        <w:rFonts w:hint="default" w:ascii="Symbol" w:hAnsi="Symbol"/>
+        <w:rFonts w:ascii="Symbol" w:hAnsi="Symbol" w:hint="default"/>
       </w:rPr>
     </w:lvl>
     <w:lvl w:ilvl="1" w:tplc="6B284210">
@@ -1530,7 +1568,7 @@
         <w:ind w:left="1440" w:hanging="360"/>
       </w:pPr>
       <w:rPr>
-        <w:rFonts w:hint="default" w:ascii="Courier New" w:hAnsi="Courier New"/>
+        <w:rFonts w:ascii="Courier New" w:hAnsi="Courier New" w:hint="default"/>
       </w:rPr>
     </w:lvl>
     <w:lvl w:ilvl="2" w:tplc="D15E8A94">
@@ -1542,7 +1580,7 @@
         <w:ind w:left="2160" w:hanging="360"/>
       </w:pPr>
       <w:rPr>
-        <w:rFonts w:hint="default" w:ascii="Wingdings" w:hAnsi="Wingdings"/>
+        <w:rFonts w:ascii="Wingdings" w:hAnsi="Wingdings" w:hint="default"/>
       </w:rPr>
     </w:lvl>
     <w:lvl w:ilvl="3" w:tplc="F5C8AB30">
@@ -1554,7 +1592,7 @@
         <w:ind w:left="2880" w:hanging="360"/>
       </w:pPr>
       <w:rPr>
-        <w:rFonts w:hint="default" w:ascii="Symbol" w:hAnsi="Symbol"/>
+        <w:rFonts w:ascii="Symbol" w:hAnsi="Symbol" w:hint="default"/>
       </w:rPr>
     </w:lvl>
     <w:lvl w:ilvl="4" w:tplc="E2D81AD8">
@@ -1566,7 +1604,7 @@
         <w:ind w:left="3600" w:hanging="360"/>
       </w:pPr>
       <w:rPr>
-        <w:rFonts w:hint="default" w:ascii="Courier New" w:hAnsi="Courier New"/>
+        <w:rFonts w:ascii="Courier New" w:hAnsi="Courier New" w:hint="default"/>
       </w:rPr>
     </w:lvl>
     <w:lvl w:ilvl="5" w:tplc="30300FC8">
@@ -1578,7 +1616,7 @@
         <w:ind w:left="4320" w:hanging="360"/>
       </w:pPr>
       <w:rPr>
-        <w:rFonts w:hint="default" w:ascii="Wingdings" w:hAnsi="Wingdings"/>
+        <w:rFonts w:ascii="Wingdings" w:hAnsi="Wingdings" w:hint="default"/>
       </w:rPr>
     </w:lvl>
     <w:lvl w:ilvl="6" w:tplc="C5DAE442">
@@ -1590,7 +1628,7 @@
         <w:ind w:left="5040" w:hanging="360"/>
       </w:pPr>
       <w:rPr>
-        <w:rFonts w:hint="default" w:ascii="Symbol" w:hAnsi="Symbol"/>
+        <w:rFonts w:ascii="Symbol" w:hAnsi="Symbol" w:hint="default"/>
       </w:rPr>
     </w:lvl>
     <w:lvl w:ilvl="7" w:tplc="4A34FBAC">
@@ -1602,7 +1640,7 @@
         <w:ind w:left="5760" w:hanging="360"/>
       </w:pPr>
       <w:rPr>
-        <w:rFonts w:hint="default" w:ascii="Courier New" w:hAnsi="Courier New"/>
+        <w:rFonts w:ascii="Courier New" w:hAnsi="Courier New" w:hint="default"/>
       </w:rPr>
     </w:lvl>
     <w:lvl w:ilvl="8" w:tplc="81981488">
@@ -1614,7 +1652,7 @@
         <w:ind w:left="6480" w:hanging="360"/>
       </w:pPr>
       <w:rPr>
-        <w:rFonts w:hint="default" w:ascii="Wingdings" w:hAnsi="Wingdings"/>
+        <w:rFonts w:ascii="Wingdings" w:hAnsi="Wingdings" w:hint="default"/>
       </w:rPr>
     </w:lvl>
   </w:abstractNum>
@@ -1631,7 +1669,7 @@
         <w:ind w:left="720" w:hanging="360"/>
       </w:pPr>
       <w:rPr>
-        <w:rFonts w:hint="default" w:ascii="Symbol" w:hAnsi="Symbol"/>
+        <w:rFonts w:ascii="Symbol" w:hAnsi="Symbol" w:hint="default"/>
       </w:rPr>
     </w:lvl>
     <w:lvl w:ilvl="1" w:tplc="AAE0F0BE">
@@ -1643,7 +1681,7 @@
         <w:ind w:left="1440" w:hanging="360"/>
       </w:pPr>
       <w:rPr>
-        <w:rFonts w:hint="default" w:ascii="Courier New" w:hAnsi="Courier New"/>
+        <w:rFonts w:ascii="Courier New" w:hAnsi="Courier New" w:hint="default"/>
       </w:rPr>
     </w:lvl>
     <w:lvl w:ilvl="2" w:tplc="438243AC">
@@ -1655,7 +1693,7 @@
         <w:ind w:left="2160" w:hanging="360"/>
       </w:pPr>
       <w:rPr>
-        <w:rFonts w:hint="default" w:ascii="Wingdings" w:hAnsi="Wingdings"/>
+        <w:rFonts w:ascii="Wingdings" w:hAnsi="Wingdings" w:hint="default"/>
       </w:rPr>
     </w:lvl>
     <w:lvl w:ilvl="3" w:tplc="8A625218">
@@ -1667,7 +1705,7 @@
         <w:ind w:left="2880" w:hanging="360"/>
       </w:pPr>
       <w:rPr>
-        <w:rFonts w:hint="default" w:ascii="Symbol" w:hAnsi="Symbol"/>
+        <w:rFonts w:ascii="Symbol" w:hAnsi="Symbol" w:hint="default"/>
       </w:rPr>
     </w:lvl>
     <w:lvl w:ilvl="4" w:tplc="CD3AD3BC">
@@ -1679,7 +1717,7 @@
         <w:ind w:left="3600" w:hanging="360"/>
       </w:pPr>
       <w:rPr>
-        <w:rFonts w:hint="default" w:ascii="Courier New" w:hAnsi="Courier New"/>
+        <w:rFonts w:ascii="Courier New" w:hAnsi="Courier New" w:hint="default"/>
       </w:rPr>
     </w:lvl>
     <w:lvl w:ilvl="5" w:tplc="88DE0EAE">
@@ -1691,7 +1729,7 @@
         <w:ind w:left="4320" w:hanging="360"/>
       </w:pPr>
       <w:rPr>
-        <w:rFonts w:hint="default" w:ascii="Wingdings" w:hAnsi="Wingdings"/>
+        <w:rFonts w:ascii="Wingdings" w:hAnsi="Wingdings" w:hint="default"/>
       </w:rPr>
     </w:lvl>
     <w:lvl w:ilvl="6" w:tplc="91F25CE0">
@@ -1703,7 +1741,7 @@
         <w:ind w:left="5040" w:hanging="360"/>
       </w:pPr>
       <w:rPr>
-        <w:rFonts w:hint="default" w:ascii="Symbol" w:hAnsi="Symbol"/>
+        <w:rFonts w:ascii="Symbol" w:hAnsi="Symbol" w:hint="default"/>
       </w:rPr>
     </w:lvl>
     <w:lvl w:ilvl="7" w:tplc="9B14F902">
@@ -1715,7 +1753,7 @@
         <w:ind w:left="5760" w:hanging="360"/>
       </w:pPr>
       <w:rPr>
-        <w:rFonts w:hint="default" w:ascii="Courier New" w:hAnsi="Courier New"/>
+        <w:rFonts w:ascii="Courier New" w:hAnsi="Courier New" w:hint="default"/>
       </w:rPr>
     </w:lvl>
     <w:lvl w:ilvl="8" w:tplc="664CF5C6">
@@ -1727,7 +1765,7 @@
         <w:ind w:left="6480" w:hanging="360"/>
       </w:pPr>
       <w:rPr>
-        <w:rFonts w:hint="default" w:ascii="Wingdings" w:hAnsi="Wingdings"/>
+        <w:rFonts w:ascii="Wingdings" w:hAnsi="Wingdings" w:hint="default"/>
       </w:rPr>
     </w:lvl>
   </w:abstractNum>
@@ -1735,7 +1773,7 @@
     <w:nsid w:val="4A3F164A"/>
     <w:multiLevelType w:val="hybridMultilevel"/>
     <w:tmpl w:val="8124D4D2"/>
-    <w:lvl w:ilvl="0">
+    <w:lvl w:ilvl="0" w:tplc="FFFFFFFF">
       <w:start w:val="1"/>
       <w:numFmt w:val="bullet"/>
       <w:lvlText w:val=""/>
@@ -1744,7 +1782,7 @@
         <w:ind w:left="360" w:hanging="360"/>
       </w:pPr>
       <w:rPr>
-        <w:rFonts w:hint="default" w:ascii="Symbol" w:hAnsi="Symbol"/>
+        <w:rFonts w:ascii="Symbol" w:hAnsi="Symbol" w:hint="default"/>
       </w:rPr>
     </w:lvl>
     <w:lvl w:ilvl="1" w:tplc="080A0003" w:tentative="1">
@@ -1756,7 +1794,7 @@
         <w:ind w:left="1080" w:hanging="360"/>
       </w:pPr>
       <w:rPr>
-        <w:rFonts w:hint="default" w:ascii="Courier New" w:hAnsi="Courier New" w:cs="Courier New"/>
+        <w:rFonts w:ascii="Courier New" w:hAnsi="Courier New" w:cs="Courier New" w:hint="default"/>
       </w:rPr>
     </w:lvl>
     <w:lvl w:ilvl="2" w:tplc="080A0005" w:tentative="1">
@@ -1768,7 +1806,7 @@
         <w:ind w:left="1800" w:hanging="360"/>
       </w:pPr>
       <w:rPr>
-        <w:rFonts w:hint="default" w:ascii="Wingdings" w:hAnsi="Wingdings"/>
+        <w:rFonts w:ascii="Wingdings" w:hAnsi="Wingdings" w:hint="default"/>
       </w:rPr>
     </w:lvl>
     <w:lvl w:ilvl="3" w:tplc="080A0001" w:tentative="1">
@@ -1780,7 +1818,7 @@
         <w:ind w:left="2520" w:hanging="360"/>
       </w:pPr>
       <w:rPr>
-        <w:rFonts w:hint="default" w:ascii="Symbol" w:hAnsi="Symbol"/>
+        <w:rFonts w:ascii="Symbol" w:hAnsi="Symbol" w:hint="default"/>
       </w:rPr>
     </w:lvl>
     <w:lvl w:ilvl="4" w:tplc="080A0003" w:tentative="1">
@@ -1792,7 +1830,7 @@
         <w:ind w:left="3240" w:hanging="360"/>
       </w:pPr>
       <w:rPr>
-        <w:rFonts w:hint="default" w:ascii="Courier New" w:hAnsi="Courier New" w:cs="Courier New"/>
+        <w:rFonts w:ascii="Courier New" w:hAnsi="Courier New" w:cs="Courier New" w:hint="default"/>
       </w:rPr>
     </w:lvl>
     <w:lvl w:ilvl="5" w:tplc="080A0005" w:tentative="1">
@@ -1804,7 +1842,7 @@
         <w:ind w:left="3960" w:hanging="360"/>
       </w:pPr>
       <w:rPr>
-        <w:rFonts w:hint="default" w:ascii="Wingdings" w:hAnsi="Wingdings"/>
+        <w:rFonts w:ascii="Wingdings" w:hAnsi="Wingdings" w:hint="default"/>
       </w:rPr>
     </w:lvl>
     <w:lvl w:ilvl="6" w:tplc="080A0001" w:tentative="1">
@@ -1816,7 +1854,7 @@
         <w:ind w:left="4680" w:hanging="360"/>
       </w:pPr>
       <w:rPr>
-        <w:rFonts w:hint="default" w:ascii="Symbol" w:hAnsi="Symbol"/>
+        <w:rFonts w:ascii="Symbol" w:hAnsi="Symbol" w:hint="default"/>
       </w:rPr>
     </w:lvl>
     <w:lvl w:ilvl="7" w:tplc="080A0003" w:tentative="1">
@@ -1828,7 +1866,7 @@
         <w:ind w:left="5400" w:hanging="360"/>
       </w:pPr>
       <w:rPr>
-        <w:rFonts w:hint="default" w:ascii="Courier New" w:hAnsi="Courier New" w:cs="Courier New"/>
+        <w:rFonts w:ascii="Courier New" w:hAnsi="Courier New" w:cs="Courier New" w:hint="default"/>
       </w:rPr>
     </w:lvl>
     <w:lvl w:ilvl="8" w:tplc="080A0005" w:tentative="1">
@@ -1840,7 +1878,7 @@
         <w:ind w:left="6120" w:hanging="360"/>
       </w:pPr>
       <w:rPr>
-        <w:rFonts w:hint="default" w:ascii="Wingdings" w:hAnsi="Wingdings"/>
+        <w:rFonts w:ascii="Wingdings" w:hAnsi="Wingdings" w:hint="default"/>
       </w:rPr>
     </w:lvl>
   </w:abstractNum>
@@ -1848,7 +1886,7 @@
     <w:nsid w:val="67740E2F"/>
     <w:multiLevelType w:val="hybridMultilevel"/>
     <w:tmpl w:val="C3BC906A"/>
-    <w:lvl w:ilvl="0">
+    <w:lvl w:ilvl="0" w:tplc="FFFFFFFF">
       <w:start w:val="1"/>
       <w:numFmt w:val="bullet"/>
       <w:lvlText w:val=""/>
@@ -1857,7 +1895,7 @@
         <w:ind w:left="360" w:hanging="360"/>
       </w:pPr>
       <w:rPr>
-        <w:rFonts w:hint="default" w:ascii="Symbol" w:hAnsi="Symbol"/>
+        <w:rFonts w:ascii="Symbol" w:hAnsi="Symbol" w:hint="default"/>
       </w:rPr>
     </w:lvl>
     <w:lvl w:ilvl="1" w:tplc="5A282FC6">
@@ -1869,7 +1907,7 @@
         <w:ind w:left="1080" w:hanging="360"/>
       </w:pPr>
       <w:rPr>
-        <w:rFonts w:hint="default" w:ascii="Courier New" w:hAnsi="Courier New"/>
+        <w:rFonts w:ascii="Courier New" w:hAnsi="Courier New" w:hint="default"/>
       </w:rPr>
     </w:lvl>
     <w:lvl w:ilvl="2" w:tplc="416E7F16">
@@ -1881,7 +1919,7 @@
         <w:ind w:left="1800" w:hanging="360"/>
       </w:pPr>
       <w:rPr>
-        <w:rFonts w:hint="default" w:ascii="Wingdings" w:hAnsi="Wingdings"/>
+        <w:rFonts w:ascii="Wingdings" w:hAnsi="Wingdings" w:hint="default"/>
       </w:rPr>
     </w:lvl>
     <w:lvl w:ilvl="3" w:tplc="FD425E16">
@@ -1893,7 +1931,7 @@
         <w:ind w:left="2520" w:hanging="360"/>
       </w:pPr>
       <w:rPr>
-        <w:rFonts w:hint="default" w:ascii="Symbol" w:hAnsi="Symbol"/>
+        <w:rFonts w:ascii="Symbol" w:hAnsi="Symbol" w:hint="default"/>
       </w:rPr>
     </w:lvl>
     <w:lvl w:ilvl="4" w:tplc="D4D80AA6">
@@ -1905,7 +1943,7 @@
         <w:ind w:left="3240" w:hanging="360"/>
       </w:pPr>
       <w:rPr>
-        <w:rFonts w:hint="default" w:ascii="Courier New" w:hAnsi="Courier New"/>
+        <w:rFonts w:ascii="Courier New" w:hAnsi="Courier New" w:hint="default"/>
       </w:rPr>
     </w:lvl>
     <w:lvl w:ilvl="5" w:tplc="BBE283C6">
@@ -1917,7 +1955,7 @@
         <w:ind w:left="3960" w:hanging="360"/>
       </w:pPr>
       <w:rPr>
-        <w:rFonts w:hint="default" w:ascii="Wingdings" w:hAnsi="Wingdings"/>
+        <w:rFonts w:ascii="Wingdings" w:hAnsi="Wingdings" w:hint="default"/>
       </w:rPr>
     </w:lvl>
     <w:lvl w:ilvl="6" w:tplc="BE461786">
@@ -1929,7 +1967,7 @@
         <w:ind w:left="4680" w:hanging="360"/>
       </w:pPr>
       <w:rPr>
-        <w:rFonts w:hint="default" w:ascii="Symbol" w:hAnsi="Symbol"/>
+        <w:rFonts w:ascii="Symbol" w:hAnsi="Symbol" w:hint="default"/>
       </w:rPr>
     </w:lvl>
     <w:lvl w:ilvl="7" w:tplc="F2A404F0">
@@ -1941,7 +1979,7 @@
         <w:ind w:left="5400" w:hanging="360"/>
       </w:pPr>
       <w:rPr>
-        <w:rFonts w:hint="default" w:ascii="Courier New" w:hAnsi="Courier New"/>
+        <w:rFonts w:ascii="Courier New" w:hAnsi="Courier New" w:hint="default"/>
       </w:rPr>
     </w:lvl>
     <w:lvl w:ilvl="8" w:tplc="B016EB1E">
@@ -1953,7 +1991,7 @@
         <w:ind w:left="6120" w:hanging="360"/>
       </w:pPr>
       <w:rPr>
-        <w:rFonts w:hint="default" w:ascii="Wingdings" w:hAnsi="Wingdings"/>
+        <w:rFonts w:ascii="Wingdings" w:hAnsi="Wingdings" w:hint="default"/>
       </w:rPr>
     </w:lvl>
   </w:abstractNum>
@@ -1961,7 +1999,7 @@
     <w:nsid w:val="711620D9"/>
     <w:multiLevelType w:val="hybridMultilevel"/>
     <w:tmpl w:val="A08A4448"/>
-    <w:lvl w:ilvl="0">
+    <w:lvl w:ilvl="0" w:tplc="FFFFFFFF">
       <w:start w:val="1"/>
       <w:numFmt w:val="bullet"/>
       <w:lvlText w:val=""/>
@@ -1970,7 +2008,7 @@
         <w:ind w:left="360" w:hanging="360"/>
       </w:pPr>
       <w:rPr>
-        <w:rFonts w:hint="default" w:ascii="Symbol" w:hAnsi="Symbol"/>
+        <w:rFonts w:ascii="Symbol" w:hAnsi="Symbol" w:hint="default"/>
       </w:rPr>
     </w:lvl>
     <w:lvl w:ilvl="1" w:tplc="080A0003" w:tentative="1">
@@ -1982,7 +2020,7 @@
         <w:ind w:left="1080" w:hanging="360"/>
       </w:pPr>
       <w:rPr>
-        <w:rFonts w:hint="default" w:ascii="Courier New" w:hAnsi="Courier New" w:cs="Courier New"/>
+        <w:rFonts w:ascii="Courier New" w:hAnsi="Courier New" w:cs="Courier New" w:hint="default"/>
       </w:rPr>
     </w:lvl>
     <w:lvl w:ilvl="2" w:tplc="080A0005" w:tentative="1">
@@ -1994,7 +2032,7 @@
         <w:ind w:left="1800" w:hanging="360"/>
       </w:pPr>
       <w:rPr>
-        <w:rFonts w:hint="default" w:ascii="Wingdings" w:hAnsi="Wingdings"/>
+        <w:rFonts w:ascii="Wingdings" w:hAnsi="Wingdings" w:hint="default"/>
       </w:rPr>
     </w:lvl>
     <w:lvl w:ilvl="3" w:tplc="080A0001" w:tentative="1">
@@ -2006,7 +2044,7 @@
         <w:ind w:left="2520" w:hanging="360"/>
       </w:pPr>
       <w:rPr>
-        <w:rFonts w:hint="default" w:ascii="Symbol" w:hAnsi="Symbol"/>
+        <w:rFonts w:ascii="Symbol" w:hAnsi="Symbol" w:hint="default"/>
       </w:rPr>
     </w:lvl>
     <w:lvl w:ilvl="4" w:tplc="080A0003" w:tentative="1">
@@ -2018,7 +2056,7 @@
         <w:ind w:left="3240" w:hanging="360"/>
       </w:pPr>
       <w:rPr>
-        <w:rFonts w:hint="default" w:ascii="Courier New" w:hAnsi="Courier New" w:cs="Courier New"/>
+        <w:rFonts w:ascii="Courier New" w:hAnsi="Courier New" w:cs="Courier New" w:hint="default"/>
       </w:rPr>
     </w:lvl>
     <w:lvl w:ilvl="5" w:tplc="080A0005" w:tentative="1">
@@ -2030,7 +2068,7 @@
         <w:ind w:left="3960" w:hanging="360"/>
       </w:pPr>
       <w:rPr>
-        <w:rFonts w:hint="default" w:ascii="Wingdings" w:hAnsi="Wingdings"/>
+        <w:rFonts w:ascii="Wingdings" w:hAnsi="Wingdings" w:hint="default"/>
       </w:rPr>
     </w:lvl>
     <w:lvl w:ilvl="6" w:tplc="080A0001" w:tentative="1">
@@ -2042,7 +2080,7 @@
         <w:ind w:left="4680" w:hanging="360"/>
       </w:pPr>
       <w:rPr>
-        <w:rFonts w:hint="default" w:ascii="Symbol" w:hAnsi="Symbol"/>
+        <w:rFonts w:ascii="Symbol" w:hAnsi="Symbol" w:hint="default"/>
       </w:rPr>
     </w:lvl>
     <w:lvl w:ilvl="7" w:tplc="080A0003" w:tentative="1">
@@ -2054,7 +2092,7 @@
         <w:ind w:left="5400" w:hanging="360"/>
       </w:pPr>
       <w:rPr>
-        <w:rFonts w:hint="default" w:ascii="Courier New" w:hAnsi="Courier New" w:cs="Courier New"/>
+        <w:rFonts w:ascii="Courier New" w:hAnsi="Courier New" w:cs="Courier New" w:hint="default"/>
       </w:rPr>
     </w:lvl>
     <w:lvl w:ilvl="8" w:tplc="080A0005" w:tentative="1">
@@ -2066,7 +2104,7 @@
         <w:ind w:left="6120" w:hanging="360"/>
       </w:pPr>
       <w:rPr>
-        <w:rFonts w:hint="default" w:ascii="Wingdings" w:hAnsi="Wingdings"/>
+        <w:rFonts w:ascii="Wingdings" w:hAnsi="Wingdings" w:hint="default"/>
       </w:rPr>
     </w:lvl>
   </w:abstractNum>
@@ -2098,11 +2136,11 @@
 </file>
 
 <file path=word/styles.xml><?xml version="1.0" encoding="utf-8"?>
-<w:styles xmlns:mc="http://schemas.openxmlformats.org/markup-compatibility/2006" xmlns:r="http://schemas.openxmlformats.org/officeDocument/2006/relationships" xmlns:w="http://schemas.openxmlformats.org/wordprocessingml/2006/main" xmlns:w14="http://schemas.microsoft.com/office/word/2010/wordml" xmlns:w15="http://schemas.microsoft.com/office/word/2012/wordml" mc:Ignorable="w14 w15">
+<w:styles xmlns:mc="http://schemas.openxmlformats.org/markup-compatibility/2006" xmlns:r="http://schemas.openxmlformats.org/officeDocument/2006/relationships" xmlns:w="http://schemas.openxmlformats.org/wordprocessingml/2006/main" xmlns:w14="http://schemas.microsoft.com/office/word/2010/wordml" xmlns:w15="http://schemas.microsoft.com/office/word/2012/wordml" xmlns:w16se="http://schemas.microsoft.com/office/word/2015/wordml/symex" mc:Ignorable="w14 w15 w16se">
   <w:docDefaults>
     <w:rPrDefault>
       <w:rPr>
-        <w:rFonts w:asciiTheme="minorHAnsi" w:hAnsiTheme="minorHAnsi" w:eastAsiaTheme="minorEastAsia" w:cstheme="minorBidi"/>
+        <w:rFonts w:asciiTheme="minorHAnsi" w:eastAsiaTheme="minorEastAsia" w:hAnsiTheme="minorHAnsi" w:cstheme="minorBidi"/>
         <w:sz w:val="22"/>
         <w:szCs w:val="22"/>
         <w:lang w:val="en-US" w:eastAsia="zh-CN" w:bidi="ar-SA"/>
@@ -2117,14 +2155,14 @@
   <w:latentStyles w:defLockedState="0" w:defUIPriority="99" w:defSemiHidden="0" w:defUnhideWhenUsed="0" w:defQFormat="0" w:count="371">
     <w:lsdException w:name="Normal" w:uiPriority="0" w:qFormat="1"/>
     <w:lsdException w:name="heading 1" w:uiPriority="9" w:qFormat="1"/>
-    <w:lsdException w:name="heading 2" w:uiPriority="9" w:semiHidden="1" w:unhideWhenUsed="1" w:qFormat="1"/>
-    <w:lsdException w:name="heading 3" w:uiPriority="9" w:semiHidden="1" w:unhideWhenUsed="1" w:qFormat="1"/>
-    <w:lsdException w:name="heading 4" w:uiPriority="9" w:semiHidden="1" w:unhideWhenUsed="1" w:qFormat="1"/>
-    <w:lsdException w:name="heading 5" w:uiPriority="9" w:semiHidden="1" w:unhideWhenUsed="1" w:qFormat="1"/>
-    <w:lsdException w:name="heading 6" w:uiPriority="9" w:semiHidden="1" w:unhideWhenUsed="1" w:qFormat="1"/>
-    <w:lsdException w:name="heading 7" w:uiPriority="9" w:semiHidden="1" w:unhideWhenUsed="1" w:qFormat="1"/>
-    <w:lsdException w:name="heading 8" w:uiPriority="9" w:semiHidden="1" w:unhideWhenUsed="1" w:qFormat="1"/>
-    <w:lsdException w:name="heading 9" w:uiPriority="9" w:semiHidden="1" w:unhideWhenUsed="1" w:qFormat="1"/>
+    <w:lsdException w:name="heading 2" w:semiHidden="1" w:uiPriority="9" w:unhideWhenUsed="1" w:qFormat="1"/>
+    <w:lsdException w:name="heading 3" w:semiHidden="1" w:uiPriority="9" w:unhideWhenUsed="1" w:qFormat="1"/>
+    <w:lsdException w:name="heading 4" w:semiHidden="1" w:uiPriority="9" w:unhideWhenUsed="1" w:qFormat="1"/>
+    <w:lsdException w:name="heading 5" w:semiHidden="1" w:uiPriority="9" w:unhideWhenUsed="1" w:qFormat="1"/>
+    <w:lsdException w:name="heading 6" w:semiHidden="1" w:uiPriority="9" w:unhideWhenUsed="1" w:qFormat="1"/>
+    <w:lsdException w:name="heading 7" w:semiHidden="1" w:uiPriority="9" w:unhideWhenUsed="1" w:qFormat="1"/>
+    <w:lsdException w:name="heading 8" w:semiHidden="1" w:uiPriority="9" w:unhideWhenUsed="1" w:qFormat="1"/>
+    <w:lsdException w:name="heading 9" w:semiHidden="1" w:uiPriority="9" w:unhideWhenUsed="1" w:qFormat="1"/>
     <w:lsdException w:name="index 1" w:semiHidden="1" w:unhideWhenUsed="1"/>
     <w:lsdException w:name="index 2" w:semiHidden="1" w:unhideWhenUsed="1"/>
     <w:lsdException w:name="index 3" w:semiHidden="1" w:unhideWhenUsed="1"/>
@@ -2134,22 +2172,22 @@
     <w:lsdException w:name="index 7" w:semiHidden="1" w:unhideWhenUsed="1"/>
     <w:lsdException w:name="index 8" w:semiHidden="1" w:unhideWhenUsed="1"/>
     <w:lsdException w:name="index 9" w:semiHidden="1" w:unhideWhenUsed="1"/>
-    <w:lsdException w:name="toc 1" w:uiPriority="39" w:semiHidden="1" w:unhideWhenUsed="1"/>
-    <w:lsdException w:name="toc 2" w:uiPriority="39" w:semiHidden="1" w:unhideWhenUsed="1"/>
-    <w:lsdException w:name="toc 3" w:uiPriority="39" w:semiHidden="1" w:unhideWhenUsed="1"/>
-    <w:lsdException w:name="toc 4" w:uiPriority="39" w:semiHidden="1" w:unhideWhenUsed="1"/>
-    <w:lsdException w:name="toc 5" w:uiPriority="39" w:semiHidden="1" w:unhideWhenUsed="1"/>
-    <w:lsdException w:name="toc 6" w:uiPriority="39" w:semiHidden="1" w:unhideWhenUsed="1"/>
-    <w:lsdException w:name="toc 7" w:uiPriority="39" w:semiHidden="1" w:unhideWhenUsed="1"/>
-    <w:lsdException w:name="toc 8" w:uiPriority="39" w:semiHidden="1" w:unhideWhenUsed="1"/>
-    <w:lsdException w:name="toc 9" w:uiPriority="39" w:semiHidden="1" w:unhideWhenUsed="1"/>
+    <w:lsdException w:name="toc 1" w:semiHidden="1" w:uiPriority="39" w:unhideWhenUsed="1"/>
+    <w:lsdException w:name="toc 2" w:semiHidden="1" w:uiPriority="39" w:unhideWhenUsed="1"/>
+    <w:lsdException w:name="toc 3" w:semiHidden="1" w:uiPriority="39" w:unhideWhenUsed="1"/>
+    <w:lsdException w:name="toc 4" w:semiHidden="1" w:uiPriority="39" w:unhideWhenUsed="1"/>
+    <w:lsdException w:name="toc 5" w:semiHidden="1" w:uiPriority="39" w:unhideWhenUsed="1"/>
+    <w:lsdException w:name="toc 6" w:semiHidden="1" w:uiPriority="39" w:unhideWhenUsed="1"/>
+    <w:lsdException w:name="toc 7" w:semiHidden="1" w:uiPriority="39" w:unhideWhenUsed="1"/>
+    <w:lsdException w:name="toc 8" w:semiHidden="1" w:uiPriority="39" w:unhideWhenUsed="1"/>
+    <w:lsdException w:name="toc 9" w:semiHidden="1" w:uiPriority="39" w:unhideWhenUsed="1"/>
     <w:lsdException w:name="Normal Indent" w:semiHidden="1" w:unhideWhenUsed="1"/>
     <w:lsdException w:name="footnote text" w:semiHidden="1" w:unhideWhenUsed="1"/>
     <w:lsdException w:name="annotation text" w:semiHidden="1" w:unhideWhenUsed="1"/>
     <w:lsdException w:name="header" w:semiHidden="1" w:unhideWhenUsed="1"/>
     <w:lsdException w:name="footer" w:semiHidden="1" w:unhideWhenUsed="1"/>
     <w:lsdException w:name="index heading" w:semiHidden="1" w:unhideWhenUsed="1"/>
-    <w:lsdException w:name="caption" w:uiPriority="35" w:semiHidden="1" w:unhideWhenUsed="1" w:qFormat="1"/>
+    <w:lsdException w:name="caption" w:semiHidden="1" w:uiPriority="35" w:unhideWhenUsed="1" w:qFormat="1"/>
     <w:lsdException w:name="table of figures" w:semiHidden="1" w:unhideWhenUsed="1"/>
     <w:lsdException w:name="envelope address" w:semiHidden="1" w:unhideWhenUsed="1"/>
     <w:lsdException w:name="envelope return" w:semiHidden="1" w:unhideWhenUsed="1"/>
@@ -2180,7 +2218,7 @@
     <w:lsdException w:name="Title" w:uiPriority="10" w:qFormat="1"/>
     <w:lsdException w:name="Closing" w:semiHidden="1" w:unhideWhenUsed="1"/>
     <w:lsdException w:name="Signature" w:semiHidden="1" w:unhideWhenUsed="1"/>
-    <w:lsdException w:name="Default Paragraph Font" w:uiPriority="1" w:semiHidden="1" w:unhideWhenUsed="1"/>
+    <w:lsdException w:name="Default Paragraph Font" w:semiHidden="1" w:uiPriority="1" w:unhideWhenUsed="1"/>
     <w:lsdException w:name="Body Text" w:semiHidden="1" w:unhideWhenUsed="1"/>
     <w:lsdException w:name="Body Text Indent" w:semiHidden="1" w:unhideWhenUsed="1"/>
     <w:lsdException w:name="List Continue" w:semiHidden="1" w:unhideWhenUsed="1"/>
@@ -2380,8 +2418,8 @@
     <w:lsdException w:name="Subtle Reference" w:uiPriority="31" w:qFormat="1"/>
     <w:lsdException w:name="Intense Reference" w:uiPriority="32" w:qFormat="1"/>
     <w:lsdException w:name="Book Title" w:uiPriority="33" w:qFormat="1"/>
-    <w:lsdException w:name="Bibliography" w:uiPriority="37" w:semiHidden="1" w:unhideWhenUsed="1"/>
-    <w:lsdException w:name="TOC Heading" w:uiPriority="39" w:semiHidden="1" w:unhideWhenUsed="1" w:qFormat="1"/>
+    <w:lsdException w:name="Bibliography" w:semiHidden="1" w:uiPriority="37" w:unhideWhenUsed="1"/>
+    <w:lsdException w:name="TOC Heading" w:semiHidden="1" w:uiPriority="39" w:unhideWhenUsed="1" w:qFormat="1"/>
     <w:lsdException w:name="Plain Table 1" w:uiPriority="41"/>
     <w:lsdException w:name="Plain Table 2" w:uiPriority="42"/>
     <w:lsdException w:name="Plain Table 3" w:uiPriority="43"/>
@@ -2487,15 +2525,15 @@
     <w:lsdException w:name="List Table 6 Colorful Accent 6" w:uiPriority="51"/>
     <w:lsdException w:name="List Table 7 Colorful Accent 6" w:uiPriority="52"/>
   </w:latentStyles>
-  <w:style w:type="paragraph" w:styleId="Normal" w:default="1">
+  <w:style w:type="paragraph" w:default="1" w:styleId="Normal">
     <w:name w:val="Normal"/>
     <w:qFormat/>
   </w:style>
-  <w:style w:type="paragraph" w:styleId="Ttulo1">
+  <w:style w:type="paragraph" w:styleId="Heading1">
     <w:name w:val="heading 1"/>
     <w:basedOn w:val="Normal"/>
     <w:next w:val="Normal"/>
-    <w:link w:val="Ttulo1Car"/>
+    <w:link w:val="Heading1Char"/>
     <w:uiPriority w:val="9"/>
     <w:qFormat/>
     <w:pPr>
@@ -2505,18 +2543,19 @@
       <w:outlineLvl w:val="0"/>
     </w:pPr>
     <w:rPr>
-      <w:rFonts w:asciiTheme="majorHAnsi" w:hAnsiTheme="majorHAnsi" w:eastAsiaTheme="majorEastAsia" w:cstheme="majorBidi"/>
+      <w:rFonts w:asciiTheme="majorHAnsi" w:eastAsiaTheme="majorEastAsia" w:hAnsiTheme="majorHAnsi" w:cstheme="majorBidi"/>
       <w:color w:val="365F91" w:themeColor="accent1" w:themeShade="BF"/>
       <w:sz w:val="32"/>
       <w:szCs w:val="32"/>
     </w:rPr>
   </w:style>
-  <w:style w:type="character" w:styleId="Fuentedeprrafopredeter" w:default="1">
+  <w:style w:type="character" w:default="1" w:styleId="DefaultParagraphFont">
     <w:name w:val="Default Paragraph Font"/>
     <w:uiPriority w:val="1"/>
+    <w:semiHidden/>
     <w:unhideWhenUsed/>
   </w:style>
-  <w:style w:type="table" w:styleId="Tablanormal" w:default="1">
+  <w:style w:type="table" w:default="1" w:styleId="TableNormal">
     <w:name w:val="Normal Table"/>
     <w:uiPriority w:val="99"/>
     <w:semiHidden/>
@@ -2531,27 +2570,27 @@
       </w:tblCellMar>
     </w:tblPr>
   </w:style>
-  <w:style w:type="numbering" w:styleId="Sinlista" w:default="1">
+  <w:style w:type="numbering" w:default="1" w:styleId="NoList">
     <w:name w:val="No List"/>
     <w:uiPriority w:val="99"/>
     <w:semiHidden/>
     <w:unhideWhenUsed/>
   </w:style>
-  <w:style w:type="character" w:styleId="Ttulo1Car" w:customStyle="1">
-    <w:name w:val="Título 1 Car"/>
-    <w:basedOn w:val="Fuentedeprrafopredeter"/>
-    <w:link w:val="Ttulo1"/>
+  <w:style w:type="character" w:customStyle="1" w:styleId="Heading1Char">
+    <w:name w:val="Heading 1 Char"/>
+    <w:basedOn w:val="DefaultParagraphFont"/>
+    <w:link w:val="Heading1"/>
     <w:uiPriority w:val="9"/>
     <w:rPr>
-      <w:rFonts w:asciiTheme="majorHAnsi" w:hAnsiTheme="majorHAnsi" w:eastAsiaTheme="majorEastAsia" w:cstheme="majorBidi"/>
+      <w:rFonts w:asciiTheme="majorHAnsi" w:eastAsiaTheme="majorEastAsia" w:hAnsiTheme="majorHAnsi" w:cstheme="majorBidi"/>
       <w:color w:val="365F91" w:themeColor="accent1" w:themeShade="BF"/>
       <w:sz w:val="32"/>
       <w:szCs w:val="32"/>
     </w:rPr>
   </w:style>
-  <w:style w:type="character" w:styleId="Hipervnculo">
+  <w:style w:type="character" w:styleId="Hyperlink">
     <w:name w:val="Hyperlink"/>
-    <w:basedOn w:val="Fuentedeprrafopredeter"/>
+    <w:basedOn w:val="DefaultParagraphFont"/>
     <w:uiPriority w:val="99"/>
     <w:unhideWhenUsed/>
     <w:rPr>
@@ -2559,9 +2598,9 @@
       <w:u w:val="single"/>
     </w:rPr>
   </w:style>
-  <w:style w:type="table" w:styleId="Tablaconcuadrcula">
+  <w:style w:type="table" w:styleId="TableGrid">
     <w:name w:val="Table Grid"/>
-    <w:basedOn w:val="Tablanormal"/>
+    <w:basedOn w:val="TableNormal"/>
     <w:uiPriority w:val="59"/>
     <w:rsid w:val="00FB4123"/>
     <w:pPr>
@@ -2569,18 +2608,18 @@
     </w:pPr>
     <w:tblPr>
       <w:tblBorders>
-        <w:top w:val="single" w:color="000000" w:themeColor="text1" w:sz="4" w:space="0"/>
-        <w:left w:val="single" w:color="000000" w:themeColor="text1" w:sz="4" w:space="0"/>
-        <w:bottom w:val="single" w:color="000000" w:themeColor="text1" w:sz="4" w:space="0"/>
-        <w:right w:val="single" w:color="000000" w:themeColor="text1" w:sz="4" w:space="0"/>
-        <w:insideH w:val="single" w:color="000000" w:themeColor="text1" w:sz="4" w:space="0"/>
-        <w:insideV w:val="single" w:color="000000" w:themeColor="text1" w:sz="4" w:space="0"/>
+        <w:top w:val="single" w:sz="4" w:space="0" w:color="000000" w:themeColor="text1"/>
+        <w:left w:val="single" w:sz="4" w:space="0" w:color="000000" w:themeColor="text1"/>
+        <w:bottom w:val="single" w:sz="4" w:space="0" w:color="000000" w:themeColor="text1"/>
+        <w:right w:val="single" w:sz="4" w:space="0" w:color="000000" w:themeColor="text1"/>
+        <w:insideH w:val="single" w:sz="4" w:space="0" w:color="000000" w:themeColor="text1"/>
+        <w:insideV w:val="single" w:sz="4" w:space="0" w:color="000000" w:themeColor="text1"/>
       </w:tblBorders>
     </w:tblPr>
   </w:style>
-  <w:style w:type="table" w:styleId="Tabladecuadrcula1clara-nfasis1">
+  <w:style w:type="table" w:styleId="GridTable1Light-Accent1">
     <w:name w:val="Grid Table 1 Light Accent 1"/>
-    <w:basedOn w:val="Tablanormal"/>
+    <w:basedOn w:val="TableNormal"/>
     <w:uiPriority w:val="46"/>
     <w:pPr>
       <w:spacing w:after="0" w:line="240" w:lineRule="auto"/>
@@ -2589,12 +2628,12 @@
       <w:tblStyleRowBandSize w:val="1"/>
       <w:tblStyleColBandSize w:val="1"/>
       <w:tblBorders>
-        <w:top w:val="single" w:color="B8CCE4" w:themeColor="accent1" w:themeTint="66" w:sz="4" w:space="0"/>
-        <w:left w:val="single" w:color="B8CCE4" w:themeColor="accent1" w:themeTint="66" w:sz="4" w:space="0"/>
-        <w:bottom w:val="single" w:color="B8CCE4" w:themeColor="accent1" w:themeTint="66" w:sz="4" w:space="0"/>
-        <w:right w:val="single" w:color="B8CCE4" w:themeColor="accent1" w:themeTint="66" w:sz="4" w:space="0"/>
-        <w:insideH w:val="single" w:color="B8CCE4" w:themeColor="accent1" w:themeTint="66" w:sz="4" w:space="0"/>
-        <w:insideV w:val="single" w:color="B8CCE4" w:themeColor="accent1" w:themeTint="66" w:sz="4" w:space="0"/>
+        <w:top w:val="single" w:sz="4" w:space="0" w:color="B8CCE4" w:themeColor="accent1" w:themeTint="66"/>
+        <w:left w:val="single" w:sz="4" w:space="0" w:color="B8CCE4" w:themeColor="accent1" w:themeTint="66"/>
+        <w:bottom w:val="single" w:sz="4" w:space="0" w:color="B8CCE4" w:themeColor="accent1" w:themeTint="66"/>
+        <w:right w:val="single" w:sz="4" w:space="0" w:color="B8CCE4" w:themeColor="accent1" w:themeTint="66"/>
+        <w:insideH w:val="single" w:sz="4" w:space="0" w:color="B8CCE4" w:themeColor="accent1" w:themeTint="66"/>
+        <w:insideV w:val="single" w:sz="4" w:space="0" w:color="B8CCE4" w:themeColor="accent1" w:themeTint="66"/>
       </w:tblBorders>
     </w:tblPr>
     <w:tblStylePr w:type="firstRow">
@@ -2605,7 +2644,7 @@
       <w:tblPr/>
       <w:tcPr>
         <w:tcBorders>
-          <w:bottom w:val="single" w:color="95B3D7" w:themeColor="accent1" w:themeTint="99" w:sz="12" w:space="0"/>
+          <w:bottom w:val="single" w:sz="12" w:space="0" w:color="95B3D7" w:themeColor="accent1" w:themeTint="99"/>
         </w:tcBorders>
       </w:tcPr>
     </w:tblStylePr>
@@ -2617,7 +2656,7 @@
       <w:tblPr/>
       <w:tcPr>
         <w:tcBorders>
-          <w:top w:val="double" w:color="95B3D7" w:themeColor="accent1" w:themeTint="99" w:sz="2" w:space="0"/>
+          <w:top w:val="double" w:sz="2" w:space="0" w:color="95B3D7" w:themeColor="accent1" w:themeTint="99"/>
         </w:tcBorders>
       </w:tcPr>
     </w:tblStylePr>
@@ -2634,9 +2673,9 @@
       </w:rPr>
     </w:tblStylePr>
   </w:style>
-  <w:style w:type="table" w:styleId="Tablanormal3">
+  <w:style w:type="table" w:styleId="PlainTable3">
     <w:name w:val="Plain Table 3"/>
-    <w:basedOn w:val="Tablanormal"/>
+    <w:basedOn w:val="TableNormal"/>
     <w:uiPriority w:val="43"/>
     <w:pPr>
       <w:spacing w:after="0" w:line="240" w:lineRule="auto"/>
@@ -2654,7 +2693,7 @@
       <w:tblPr/>
       <w:tcPr>
         <w:tcBorders>
-          <w:bottom w:val="single" w:color="7F7F7F" w:themeColor="text1" w:themeTint="80" w:sz="4" w:space="0"/>
+          <w:bottom w:val="single" w:sz="4" w:space="0" w:color="7F7F7F" w:themeColor="text1" w:themeTint="80"/>
         </w:tcBorders>
       </w:tcPr>
     </w:tblStylePr>
@@ -2680,7 +2719,7 @@
       <w:tblPr/>
       <w:tcPr>
         <w:tcBorders>
-          <w:right w:val="single" w:color="7F7F7F" w:themeColor="text1" w:themeTint="80" w:sz="4" w:space="0"/>
+          <w:right w:val="single" w:sz="4" w:space="0" w:color="7F7F7F" w:themeColor="text1" w:themeTint="80"/>
         </w:tcBorders>
       </w:tcPr>
     </w:tblStylePr>
@@ -2726,7 +2765,7 @@
       </w:tcPr>
     </w:tblStylePr>
   </w:style>
-  <w:style w:type="paragraph" w:styleId="Prrafodelista">
+  <w:style w:type="paragraph" w:styleId="ListParagraph">
     <w:name w:val="List Paragraph"/>
     <w:basedOn w:val="Normal"/>
     <w:uiPriority w:val="34"/>
@@ -2736,9 +2775,9 @@
       <w:contextualSpacing/>
     </w:pPr>
   </w:style>
-  <w:style w:type="table" w:styleId="Tabladelista2">
+  <w:style w:type="table" w:styleId="ListTable2">
     <w:name w:val="List Table 2"/>
-    <w:basedOn w:val="Tablanormal"/>
+    <w:basedOn w:val="TableNormal"/>
     <w:uiPriority w:val="47"/>
     <w:pPr>
       <w:spacing w:after="0" w:line="240" w:lineRule="auto"/>
@@ -2747,9 +2786,9 @@
       <w:tblStyleRowBandSize w:val="1"/>
       <w:tblStyleColBandSize w:val="1"/>
       <w:tblBorders>
-        <w:top w:val="single" w:color="666666" w:themeColor="text1" w:themeTint="99" w:sz="4" w:space="0"/>
-        <w:bottom w:val="single" w:color="666666" w:themeColor="text1" w:themeTint="99" w:sz="4" w:space="0"/>
-        <w:insideH w:val="single" w:color="666666" w:themeColor="text1" w:themeTint="99" w:sz="4" w:space="0"/>
+        <w:top w:val="single" w:sz="4" w:space="0" w:color="666666" w:themeColor="text1" w:themeTint="99"/>
+        <w:bottom w:val="single" w:sz="4" w:space="0" w:color="666666" w:themeColor="text1" w:themeTint="99"/>
+        <w:insideH w:val="single" w:sz="4" w:space="0" w:color="666666" w:themeColor="text1" w:themeTint="99"/>
       </w:tblBorders>
     </w:tblPr>
     <w:tblStylePr w:type="firstRow">
@@ -2788,6 +2827,62 @@
         <w:shd w:val="clear" w:color="auto" w:fill="CCCCCC" w:themeFill="text1" w:themeFillTint="33"/>
       </w:tcPr>
     </w:tblStylePr>
+  </w:style>
+  <w:style w:type="paragraph" w:styleId="Header">
+    <w:name w:val="header"/>
+    <w:basedOn w:val="Normal"/>
+    <w:link w:val="HeaderChar"/>
+    <w:uiPriority w:val="99"/>
+    <w:unhideWhenUsed/>
+    <w:rsid w:val="00E41390"/>
+    <w:pPr>
+      <w:tabs>
+        <w:tab w:val="center" w:pos="4680"/>
+        <w:tab w:val="right" w:pos="9360"/>
+      </w:tabs>
+      <w:spacing w:after="0" w:line="240" w:lineRule="auto"/>
+    </w:pPr>
+  </w:style>
+  <w:style w:type="character" w:customStyle="1" w:styleId="HeaderChar">
+    <w:name w:val="Header Char"/>
+    <w:basedOn w:val="DefaultParagraphFont"/>
+    <w:link w:val="Header"/>
+    <w:uiPriority w:val="99"/>
+    <w:rsid w:val="00E41390"/>
+  </w:style>
+  <w:style w:type="paragraph" w:styleId="Footer">
+    <w:name w:val="footer"/>
+    <w:basedOn w:val="Normal"/>
+    <w:link w:val="FooterChar"/>
+    <w:uiPriority w:val="99"/>
+    <w:unhideWhenUsed/>
+    <w:rsid w:val="00E41390"/>
+    <w:pPr>
+      <w:tabs>
+        <w:tab w:val="center" w:pos="4680"/>
+        <w:tab w:val="right" w:pos="9360"/>
+      </w:tabs>
+      <w:spacing w:after="0" w:line="240" w:lineRule="auto"/>
+    </w:pPr>
+  </w:style>
+  <w:style w:type="character" w:customStyle="1" w:styleId="FooterChar">
+    <w:name w:val="Footer Char"/>
+    <w:basedOn w:val="DefaultParagraphFont"/>
+    <w:link w:val="Footer"/>
+    <w:uiPriority w:val="99"/>
+    <w:rsid w:val="00E41390"/>
+  </w:style>
+  <w:style w:type="character" w:styleId="FollowedHyperlink">
+    <w:name w:val="FollowedHyperlink"/>
+    <w:basedOn w:val="DefaultParagraphFont"/>
+    <w:uiPriority w:val="99"/>
+    <w:semiHidden/>
+    <w:unhideWhenUsed/>
+    <w:rsid w:val="00F14BC4"/>
+    <w:rPr>
+      <w:color w:val="800080" w:themeColor="followedHyperlink"/>
+      <w:u w:val="single"/>
+    </w:rPr>
   </w:style>
 </w:styles>
 </file>
@@ -3082,7 +3177,7 @@
 </file>
 
 <file path=customXml/itemProps1.xml><?xml version="1.0" encoding="utf-8"?>
-<ds:datastoreItem xmlns:ds="http://schemas.openxmlformats.org/officeDocument/2006/customXml" ds:itemID="{E8974781-FA9B-4E6C-ACB0-EDD8D48B4C0B}">
+<ds:datastoreItem xmlns:ds="http://schemas.openxmlformats.org/officeDocument/2006/customXml" ds:itemID="{D64FED18-4AD0-4005-A9D9-3562F1788EBF}">
   <ds:schemaRefs>
     <ds:schemaRef ds:uri="http://schemas.openxmlformats.org/officeDocument/2006/bibliography"/>
   </ds:schemaRefs>

</xml_diff>